<commit_message>
functions - scope update
</commit_message>
<xml_diff>
--- a/FUNCTIONS/Scope.docx
+++ b/FUNCTIONS/Scope.docx
@@ -3919,6 +3919,2712 @@
     </w:p>
     <w:p>
       <w:pPr>
+        <w:pStyle w:val="4"/>
+        <w:shd w:val="clear" w:color="auto" w:fill="10162F"/>
+        <w:rPr>
+          <w:rFonts w:ascii="Segoe UI" w:hAnsi="Segoe UI" w:cs="Segoe UI"/>
+          <w:color w:val="FFFFFF"/>
+          <w:lang w:val="en-US"/>
+        </w:rPr>
+      </w:pPr>
+      <w:r>
+        <w:rPr>
+          <w:rFonts w:ascii="Segoe UI" w:hAnsi="Segoe UI" w:cs="Segoe UI"/>
+          <w:color w:val="FFFFFF"/>
+          <w:lang w:val="en-US"/>
+        </w:rPr>
+        <w:t>Global Scope</w:t>
+      </w:r>
+    </w:p>
+    <w:p>
+      <w:pPr>
+        <w:pStyle w:val="stylesptnq46"/>
+        <w:shd w:val="clear" w:color="auto" w:fill="10162F"/>
+        <w:spacing w:before="0" w:beforeAutospacing="0"/>
+        <w:rPr>
+          <w:rFonts w:ascii="Segoe UI" w:hAnsi="Segoe UI" w:cs="Segoe UI"/>
+          <w:color w:val="FFFFFF"/>
+          <w:lang w:val="en-US"/>
+        </w:rPr>
+      </w:pPr>
+      <w:r>
+        <w:rPr>
+          <w:rFonts w:ascii="Segoe UI" w:hAnsi="Segoe UI" w:cs="Segoe UI"/>
+          <w:color w:val="FFFFFF"/>
+          <w:lang w:val="en-US"/>
+        </w:rPr>
+        <w:t xml:space="preserve">Now that we’ve covered local </w:t>
+      </w:r>
+      <w:proofErr w:type="gramStart"/>
+      <w:r>
+        <w:rPr>
+          <w:rFonts w:ascii="Segoe UI" w:hAnsi="Segoe UI" w:cs="Segoe UI"/>
+          <w:color w:val="FFFFFF"/>
+          <w:lang w:val="en-US"/>
+        </w:rPr>
+        <w:t>scope</w:t>
+      </w:r>
+      <w:proofErr w:type="gramEnd"/>
+      <w:r>
+        <w:rPr>
+          <w:rFonts w:ascii="Segoe UI" w:hAnsi="Segoe UI" w:cs="Segoe UI"/>
+          <w:color w:val="FFFFFF"/>
+          <w:lang w:val="en-US"/>
+        </w:rPr>
+        <w:t xml:space="preserve"> we can take things global! In C, there exists a </w:t>
+      </w:r>
+      <w:proofErr w:type="gramStart"/>
+      <w:r>
+        <w:rPr>
+          <w:rFonts w:ascii="Segoe UI" w:hAnsi="Segoe UI" w:cs="Segoe UI"/>
+          <w:color w:val="FFFFFF"/>
+          <w:lang w:val="en-US"/>
+        </w:rPr>
+        <w:t>top level</w:t>
+      </w:r>
+      <w:proofErr w:type="gramEnd"/>
+      <w:r>
+        <w:rPr>
+          <w:rFonts w:ascii="Segoe UI" w:hAnsi="Segoe UI" w:cs="Segoe UI"/>
+          <w:color w:val="FFFFFF"/>
+          <w:lang w:val="en-US"/>
+        </w:rPr>
+        <w:t xml:space="preserve"> scope called the global scope. The global scope contains declared names, but access to those names work differently than the local scope.</w:t>
+      </w:r>
+    </w:p>
+    <w:p>
+      <w:pPr>
+        <w:pStyle w:val="stylesptnq46"/>
+        <w:shd w:val="clear" w:color="auto" w:fill="10162F"/>
+        <w:spacing w:before="0" w:beforeAutospacing="0"/>
+        <w:rPr>
+          <w:rFonts w:ascii="Segoe UI" w:hAnsi="Segoe UI" w:cs="Segoe UI"/>
+          <w:color w:val="FFFFFF"/>
+          <w:lang w:val="en-US"/>
+        </w:rPr>
+      </w:pPr>
+      <w:r>
+        <w:rPr>
+          <w:rFonts w:ascii="Segoe UI" w:hAnsi="Segoe UI" w:cs="Segoe UI"/>
+          <w:color w:val="FFFFFF"/>
+          <w:lang w:val="en-US"/>
+        </w:rPr>
+        <w:t>Let’s look at an example:</w:t>
+      </w:r>
+    </w:p>
+    <w:p>
+      <w:pPr>
+        <w:pStyle w:val="HTML"/>
+        <w:shd w:val="clear" w:color="auto" w:fill="211E2F"/>
+        <w:rPr>
+          <w:rFonts w:ascii="Ubuntu Mono" w:hAnsi="Ubuntu Mono"/>
+          <w:color w:val="939598"/>
+          <w:lang w:val="en-US"/>
+        </w:rPr>
+      </w:pPr>
+      <w:r>
+        <w:rPr>
+          <w:rStyle w:val="mtk16"/>
+          <w:rFonts w:ascii="Ubuntu Mono" w:hAnsi="Ubuntu Mono"/>
+          <w:color w:val="939598"/>
+          <w:lang w:val="en-US"/>
+        </w:rPr>
+        <w:t>// global scope</w:t>
+      </w:r>
+      <w:r>
+        <w:rPr>
+          <w:rFonts w:ascii="Ubuntu Mono" w:hAnsi="Ubuntu Mono"/>
+          <w:color w:val="939598"/>
+          <w:lang w:val="en-US"/>
+        </w:rPr>
+        <w:br/>
+      </w:r>
+      <w:r>
+        <w:rPr>
+          <w:rStyle w:val="mtk12"/>
+          <w:rFonts w:ascii="Ubuntu Mono" w:hAnsi="Ubuntu Mono"/>
+          <w:color w:val="B3CCFF"/>
+          <w:lang w:val="en-US"/>
+        </w:rPr>
+        <w:t>int</w:t>
+      </w:r>
+      <w:r>
+        <w:rPr>
+          <w:rStyle w:val="mtk1"/>
+          <w:rFonts w:ascii="Ubuntu Mono" w:hAnsi="Ubuntu Mono"/>
+          <w:color w:val="FFFFFF"/>
+          <w:lang w:val="en-US"/>
+        </w:rPr>
+        <w:t xml:space="preserve"> b = </w:t>
+      </w:r>
+      <w:r>
+        <w:rPr>
+          <w:rStyle w:val="mtk9"/>
+          <w:rFonts w:ascii="Ubuntu Mono" w:hAnsi="Ubuntu Mono"/>
+          <w:color w:val="FF8973"/>
+          <w:lang w:val="en-US"/>
+        </w:rPr>
+        <w:t>10</w:t>
+      </w:r>
+      <w:r>
+        <w:rPr>
+          <w:rStyle w:val="mtk1"/>
+          <w:rFonts w:ascii="Ubuntu Mono" w:hAnsi="Ubuntu Mono"/>
+          <w:color w:val="FFFFFF"/>
+          <w:lang w:val="en-US"/>
+        </w:rPr>
+        <w:t>;</w:t>
+      </w:r>
+      <w:r>
+        <w:rPr>
+          <w:rFonts w:ascii="Ubuntu Mono" w:hAnsi="Ubuntu Mono"/>
+          <w:color w:val="939598"/>
+          <w:lang w:val="en-US"/>
+        </w:rPr>
+        <w:br/>
+      </w:r>
+      <w:r>
+        <w:rPr>
+          <w:rFonts w:ascii="Ubuntu Mono" w:hAnsi="Ubuntu Mono"/>
+          <w:color w:val="939598"/>
+          <w:lang w:val="en-US"/>
+        </w:rPr>
+        <w:br/>
+      </w:r>
+      <w:r>
+        <w:rPr>
+          <w:rStyle w:val="mtk12"/>
+          <w:rFonts w:ascii="Ubuntu Mono" w:hAnsi="Ubuntu Mono"/>
+          <w:color w:val="B3CCFF"/>
+          <w:lang w:val="en-US"/>
+        </w:rPr>
+        <w:t>void</w:t>
+      </w:r>
+      <w:r>
+        <w:rPr>
+          <w:rStyle w:val="mtk1"/>
+          <w:rFonts w:ascii="Ubuntu Mono" w:hAnsi="Ubuntu Mono"/>
+          <w:color w:val="FFFFFF"/>
+          <w:lang w:val="en-US"/>
+        </w:rPr>
+        <w:t xml:space="preserve"> </w:t>
+      </w:r>
+      <w:proofErr w:type="spellStart"/>
+      <w:proofErr w:type="gramStart"/>
+      <w:r>
+        <w:rPr>
+          <w:rStyle w:val="mtk1"/>
+          <w:rFonts w:ascii="Ubuntu Mono" w:hAnsi="Ubuntu Mono"/>
+          <w:color w:val="FFFFFF"/>
+          <w:lang w:val="en-US"/>
+        </w:rPr>
+        <w:t>myFunc</w:t>
+      </w:r>
+      <w:proofErr w:type="spellEnd"/>
+      <w:r>
+        <w:rPr>
+          <w:rStyle w:val="mtk1"/>
+          <w:rFonts w:ascii="Ubuntu Mono" w:hAnsi="Ubuntu Mono"/>
+          <w:color w:val="FFFFFF"/>
+          <w:lang w:val="en-US"/>
+        </w:rPr>
+        <w:t>(</w:t>
+      </w:r>
+      <w:proofErr w:type="gramEnd"/>
+      <w:r>
+        <w:rPr>
+          <w:rStyle w:val="mtk1"/>
+          <w:rFonts w:ascii="Ubuntu Mono" w:hAnsi="Ubuntu Mono"/>
+          <w:color w:val="FFFFFF"/>
+          <w:lang w:val="en-US"/>
+        </w:rPr>
+        <w:t>) {</w:t>
+      </w:r>
+      <w:r>
+        <w:rPr>
+          <w:rFonts w:ascii="Ubuntu Mono" w:hAnsi="Ubuntu Mono"/>
+          <w:color w:val="939598"/>
+          <w:lang w:val="en-US"/>
+        </w:rPr>
+        <w:br/>
+      </w:r>
+      <w:r>
+        <w:rPr>
+          <w:rStyle w:val="mtk1"/>
+          <w:rFonts w:ascii="Ubuntu Mono" w:hAnsi="Ubuntu Mono"/>
+          <w:color w:val="FFFFFF"/>
+          <w:lang w:val="en-US"/>
+        </w:rPr>
+        <w:t>  </w:t>
+      </w:r>
+      <w:r>
+        <w:rPr>
+          <w:rStyle w:val="mtk16"/>
+          <w:rFonts w:ascii="Ubuntu Mono" w:hAnsi="Ubuntu Mono"/>
+          <w:color w:val="939598"/>
+          <w:lang w:val="en-US"/>
+        </w:rPr>
+        <w:t xml:space="preserve">// </w:t>
+      </w:r>
+      <w:proofErr w:type="spellStart"/>
+      <w:r>
+        <w:rPr>
+          <w:rStyle w:val="mtk16"/>
+          <w:rFonts w:ascii="Ubuntu Mono" w:hAnsi="Ubuntu Mono"/>
+          <w:color w:val="939598"/>
+          <w:lang w:val="en-US"/>
+        </w:rPr>
+        <w:t>myFunc</w:t>
+      </w:r>
+      <w:proofErr w:type="spellEnd"/>
+      <w:r>
+        <w:rPr>
+          <w:rStyle w:val="mtk16"/>
+          <w:rFonts w:ascii="Ubuntu Mono" w:hAnsi="Ubuntu Mono"/>
+          <w:color w:val="939598"/>
+          <w:lang w:val="en-US"/>
+        </w:rPr>
+        <w:t>() local scope</w:t>
+      </w:r>
+      <w:r>
+        <w:rPr>
+          <w:rFonts w:ascii="Ubuntu Mono" w:hAnsi="Ubuntu Mono"/>
+          <w:color w:val="939598"/>
+          <w:lang w:val="en-US"/>
+        </w:rPr>
+        <w:br/>
+      </w:r>
+      <w:r>
+        <w:rPr>
+          <w:rStyle w:val="mtk1"/>
+          <w:rFonts w:ascii="Ubuntu Mono" w:hAnsi="Ubuntu Mono"/>
+          <w:color w:val="FFFFFF"/>
+          <w:lang w:val="en-US"/>
+        </w:rPr>
+        <w:t>  </w:t>
+      </w:r>
+      <w:proofErr w:type="spellStart"/>
+      <w:r>
+        <w:rPr>
+          <w:rStyle w:val="mtk1"/>
+          <w:rFonts w:ascii="Ubuntu Mono" w:hAnsi="Ubuntu Mono"/>
+          <w:color w:val="FFFFFF"/>
+          <w:lang w:val="en-US"/>
+        </w:rPr>
+        <w:t>printf</w:t>
+      </w:r>
+      <w:proofErr w:type="spellEnd"/>
+      <w:r>
+        <w:rPr>
+          <w:rStyle w:val="mtk1"/>
+          <w:rFonts w:ascii="Ubuntu Mono" w:hAnsi="Ubuntu Mono"/>
+          <w:color w:val="FFFFFF"/>
+          <w:lang w:val="en-US"/>
+        </w:rPr>
+        <w:t>(</w:t>
+      </w:r>
+      <w:r>
+        <w:rPr>
+          <w:rStyle w:val="mtk8"/>
+          <w:rFonts w:ascii="Ubuntu Mono" w:hAnsi="Ubuntu Mono"/>
+          <w:color w:val="FFE083"/>
+          <w:lang w:val="en-US"/>
+        </w:rPr>
+        <w:t xml:space="preserve">"Inside </w:t>
+      </w:r>
+      <w:proofErr w:type="spellStart"/>
+      <w:r>
+        <w:rPr>
+          <w:rStyle w:val="mtk8"/>
+          <w:rFonts w:ascii="Ubuntu Mono" w:hAnsi="Ubuntu Mono"/>
+          <w:color w:val="FFE083"/>
+          <w:lang w:val="en-US"/>
+        </w:rPr>
+        <w:t>myFunc</w:t>
+      </w:r>
+      <w:proofErr w:type="spellEnd"/>
+      <w:r>
+        <w:rPr>
+          <w:rStyle w:val="mtk8"/>
+          <w:rFonts w:ascii="Ubuntu Mono" w:hAnsi="Ubuntu Mono"/>
+          <w:color w:val="FFE083"/>
+          <w:lang w:val="en-US"/>
+        </w:rPr>
+        <w:t>, b value is:%d"</w:t>
+      </w:r>
+      <w:r>
+        <w:rPr>
+          <w:rStyle w:val="mtk1"/>
+          <w:rFonts w:ascii="Ubuntu Mono" w:hAnsi="Ubuntu Mono"/>
+          <w:color w:val="FFFFFF"/>
+          <w:lang w:val="en-US"/>
+        </w:rPr>
+        <w:t>, b);</w:t>
+      </w:r>
+      <w:r>
+        <w:rPr>
+          <w:rFonts w:ascii="Ubuntu Mono" w:hAnsi="Ubuntu Mono"/>
+          <w:color w:val="939598"/>
+          <w:lang w:val="en-US"/>
+        </w:rPr>
+        <w:br/>
+      </w:r>
+      <w:r>
+        <w:rPr>
+          <w:rStyle w:val="mtk1"/>
+          <w:rFonts w:ascii="Ubuntu Mono" w:hAnsi="Ubuntu Mono"/>
+          <w:color w:val="FFFFFF"/>
+          <w:lang w:val="en-US"/>
+        </w:rPr>
+        <w:t>}</w:t>
+      </w:r>
+      <w:r>
+        <w:rPr>
+          <w:rFonts w:ascii="Ubuntu Mono" w:hAnsi="Ubuntu Mono"/>
+          <w:color w:val="939598"/>
+          <w:lang w:val="en-US"/>
+        </w:rPr>
+        <w:br/>
+      </w:r>
+      <w:r>
+        <w:rPr>
+          <w:rFonts w:ascii="Ubuntu Mono" w:hAnsi="Ubuntu Mono"/>
+          <w:color w:val="939598"/>
+          <w:lang w:val="en-US"/>
+        </w:rPr>
+        <w:br/>
+      </w:r>
+      <w:r>
+        <w:rPr>
+          <w:rStyle w:val="mtk12"/>
+          <w:rFonts w:ascii="Ubuntu Mono" w:hAnsi="Ubuntu Mono"/>
+          <w:color w:val="B3CCFF"/>
+          <w:lang w:val="en-US"/>
+        </w:rPr>
+        <w:t>int</w:t>
+      </w:r>
+      <w:r>
+        <w:rPr>
+          <w:rStyle w:val="mtk1"/>
+          <w:rFonts w:ascii="Ubuntu Mono" w:hAnsi="Ubuntu Mono"/>
+          <w:color w:val="FFFFFF"/>
+          <w:lang w:val="en-US"/>
+        </w:rPr>
+        <w:t xml:space="preserve"> main() {</w:t>
+      </w:r>
+      <w:r>
+        <w:rPr>
+          <w:rFonts w:ascii="Ubuntu Mono" w:hAnsi="Ubuntu Mono"/>
+          <w:color w:val="939598"/>
+          <w:lang w:val="en-US"/>
+        </w:rPr>
+        <w:br/>
+      </w:r>
+      <w:r>
+        <w:rPr>
+          <w:rStyle w:val="mtk1"/>
+          <w:rFonts w:ascii="Ubuntu Mono" w:hAnsi="Ubuntu Mono"/>
+          <w:color w:val="FFFFFF"/>
+          <w:lang w:val="en-US"/>
+        </w:rPr>
+        <w:t>  </w:t>
+      </w:r>
+      <w:r>
+        <w:rPr>
+          <w:rStyle w:val="mtk16"/>
+          <w:rFonts w:ascii="Ubuntu Mono" w:hAnsi="Ubuntu Mono"/>
+          <w:color w:val="939598"/>
+          <w:lang w:val="en-US"/>
+        </w:rPr>
+        <w:t>// main() local scope</w:t>
+      </w:r>
+      <w:r>
+        <w:rPr>
+          <w:rFonts w:ascii="Ubuntu Mono" w:hAnsi="Ubuntu Mono"/>
+          <w:color w:val="939598"/>
+          <w:lang w:val="en-US"/>
+        </w:rPr>
+        <w:br/>
+      </w:r>
+      <w:r>
+        <w:rPr>
+          <w:rStyle w:val="mtk1"/>
+          <w:rFonts w:ascii="Ubuntu Mono" w:hAnsi="Ubuntu Mono"/>
+          <w:color w:val="FFFFFF"/>
+          <w:lang w:val="en-US"/>
+        </w:rPr>
+        <w:t>  </w:t>
+      </w:r>
+      <w:r>
+        <w:rPr>
+          <w:rStyle w:val="mtk12"/>
+          <w:rFonts w:ascii="Ubuntu Mono" w:hAnsi="Ubuntu Mono"/>
+          <w:color w:val="B3CCFF"/>
+          <w:lang w:val="en-US"/>
+        </w:rPr>
+        <w:t>int</w:t>
+      </w:r>
+      <w:r>
+        <w:rPr>
+          <w:rStyle w:val="mtk1"/>
+          <w:rFonts w:ascii="Ubuntu Mono" w:hAnsi="Ubuntu Mono"/>
+          <w:color w:val="FFFFFF"/>
+          <w:lang w:val="en-US"/>
+        </w:rPr>
+        <w:t xml:space="preserve"> a = </w:t>
+      </w:r>
+      <w:r>
+        <w:rPr>
+          <w:rStyle w:val="mtk9"/>
+          <w:rFonts w:ascii="Ubuntu Mono" w:hAnsi="Ubuntu Mono"/>
+          <w:color w:val="FF8973"/>
+          <w:lang w:val="en-US"/>
+        </w:rPr>
+        <w:t>200</w:t>
+      </w:r>
+      <w:r>
+        <w:rPr>
+          <w:rStyle w:val="mtk1"/>
+          <w:rFonts w:ascii="Ubuntu Mono" w:hAnsi="Ubuntu Mono"/>
+          <w:color w:val="FFFFFF"/>
+          <w:lang w:val="en-US"/>
+        </w:rPr>
+        <w:t>;</w:t>
+      </w:r>
+      <w:r>
+        <w:rPr>
+          <w:rFonts w:ascii="Ubuntu Mono" w:hAnsi="Ubuntu Mono"/>
+          <w:color w:val="939598"/>
+          <w:lang w:val="en-US"/>
+        </w:rPr>
+        <w:br/>
+      </w:r>
+      <w:r>
+        <w:rPr>
+          <w:rStyle w:val="mtk1"/>
+          <w:rFonts w:ascii="Ubuntu Mono" w:hAnsi="Ubuntu Mono"/>
+          <w:color w:val="FFFFFF"/>
+          <w:lang w:val="en-US"/>
+        </w:rPr>
+        <w:t>  </w:t>
+      </w:r>
+      <w:proofErr w:type="spellStart"/>
+      <w:r>
+        <w:rPr>
+          <w:rStyle w:val="mtk1"/>
+          <w:rFonts w:ascii="Ubuntu Mono" w:hAnsi="Ubuntu Mono"/>
+          <w:color w:val="FFFFFF"/>
+          <w:lang w:val="en-US"/>
+        </w:rPr>
+        <w:t>printf</w:t>
+      </w:r>
+      <w:proofErr w:type="spellEnd"/>
+      <w:r>
+        <w:rPr>
+          <w:rStyle w:val="mtk1"/>
+          <w:rFonts w:ascii="Ubuntu Mono" w:hAnsi="Ubuntu Mono"/>
+          <w:color w:val="FFFFFF"/>
+          <w:lang w:val="en-US"/>
+        </w:rPr>
+        <w:t>(</w:t>
+      </w:r>
+      <w:r>
+        <w:rPr>
+          <w:rStyle w:val="mtk8"/>
+          <w:rFonts w:ascii="Ubuntu Mono" w:hAnsi="Ubuntu Mono"/>
+          <w:color w:val="FFE083"/>
+          <w:lang w:val="en-US"/>
+        </w:rPr>
+        <w:t>"The value of b is %d"</w:t>
+      </w:r>
+      <w:r>
+        <w:rPr>
+          <w:rStyle w:val="mtk1"/>
+          <w:rFonts w:ascii="Ubuntu Mono" w:hAnsi="Ubuntu Mono"/>
+          <w:color w:val="FFFFFF"/>
+          <w:lang w:val="en-US"/>
+        </w:rPr>
+        <w:t>, b);</w:t>
+      </w:r>
+      <w:r>
+        <w:rPr>
+          <w:rFonts w:ascii="Ubuntu Mono" w:hAnsi="Ubuntu Mono"/>
+          <w:color w:val="939598"/>
+          <w:lang w:val="en-US"/>
+        </w:rPr>
+        <w:br/>
+      </w:r>
+      <w:r>
+        <w:rPr>
+          <w:rStyle w:val="mtk1"/>
+          <w:rFonts w:ascii="Ubuntu Mono" w:hAnsi="Ubuntu Mono"/>
+          <w:color w:val="FFFFFF"/>
+          <w:lang w:val="en-US"/>
+        </w:rPr>
+        <w:t>}</w:t>
+      </w:r>
+      <w:r>
+        <w:rPr>
+          <w:rFonts w:ascii="Ubuntu Mono" w:hAnsi="Ubuntu Mono"/>
+          <w:color w:val="939598"/>
+          <w:lang w:val="en-US"/>
+        </w:rPr>
+        <w:br/>
+      </w:r>
+    </w:p>
+    <w:p>
+      <w:pPr>
+        <w:pStyle w:val="stylesptnq46"/>
+        <w:shd w:val="clear" w:color="auto" w:fill="10162F"/>
+        <w:spacing w:before="0" w:beforeAutospacing="0"/>
+        <w:rPr>
+          <w:rFonts w:ascii="Segoe UI" w:hAnsi="Segoe UI" w:cs="Segoe UI"/>
+          <w:color w:val="FFFFFF"/>
+        </w:rPr>
+      </w:pPr>
+      <w:r>
+        <w:rPr>
+          <w:rFonts w:ascii="Segoe UI" w:hAnsi="Segoe UI" w:cs="Segoe UI"/>
+          <w:color w:val="FFFFFF"/>
+        </w:rPr>
+        <w:t xml:space="preserve">In </w:t>
+      </w:r>
+      <w:proofErr w:type="spellStart"/>
+      <w:r>
+        <w:rPr>
+          <w:rFonts w:ascii="Segoe UI" w:hAnsi="Segoe UI" w:cs="Segoe UI"/>
+          <w:color w:val="FFFFFF"/>
+        </w:rPr>
+        <w:t>the</w:t>
+      </w:r>
+      <w:proofErr w:type="spellEnd"/>
+      <w:r>
+        <w:rPr>
+          <w:rFonts w:ascii="Segoe UI" w:hAnsi="Segoe UI" w:cs="Segoe UI"/>
+          <w:color w:val="FFFFFF"/>
+        </w:rPr>
+        <w:t xml:space="preserve"> </w:t>
+      </w:r>
+      <w:proofErr w:type="spellStart"/>
+      <w:r>
+        <w:rPr>
+          <w:rFonts w:ascii="Segoe UI" w:hAnsi="Segoe UI" w:cs="Segoe UI"/>
+          <w:color w:val="FFFFFF"/>
+        </w:rPr>
+        <w:t>example</w:t>
+      </w:r>
+      <w:proofErr w:type="spellEnd"/>
+      <w:r>
+        <w:rPr>
+          <w:rFonts w:ascii="Segoe UI" w:hAnsi="Segoe UI" w:cs="Segoe UI"/>
+          <w:color w:val="FFFFFF"/>
+        </w:rPr>
+        <w:t>:</w:t>
+      </w:r>
+    </w:p>
+    <w:p>
+      <w:pPr>
+        <w:pStyle w:val="styleslimfncb"/>
+        <w:numPr>
+          <w:ilvl w:val="0"/>
+          <w:numId w:val="5"/>
+        </w:numPr>
+        <w:shd w:val="clear" w:color="auto" w:fill="10162F"/>
+        <w:spacing w:before="0" w:after="0"/>
+        <w:rPr>
+          <w:rFonts w:ascii="Segoe UI" w:hAnsi="Segoe UI" w:cs="Segoe UI"/>
+          <w:color w:val="FFFFFF"/>
+          <w:lang w:val="en-US"/>
+        </w:rPr>
+      </w:pPr>
+      <w:r>
+        <w:rPr>
+          <w:rFonts w:ascii="Segoe UI" w:hAnsi="Segoe UI" w:cs="Segoe UI"/>
+          <w:color w:val="FFFFFF"/>
+          <w:lang w:val="en-US"/>
+        </w:rPr>
+        <w:t>The name </w:t>
+      </w:r>
+      <w:r>
+        <w:rPr>
+          <w:rStyle w:val="HTML1"/>
+          <w:rFonts w:ascii="Ubuntu Mono" w:hAnsi="Ubuntu Mono"/>
+          <w:b/>
+          <w:bCs/>
+          <w:color w:val="4FE0B0"/>
+          <w:lang w:val="en-US"/>
+        </w:rPr>
+        <w:t>b</w:t>
+      </w:r>
+      <w:r>
+        <w:rPr>
+          <w:rFonts w:ascii="Segoe UI" w:hAnsi="Segoe UI" w:cs="Segoe UI"/>
+          <w:color w:val="FFFFFF"/>
+          <w:lang w:val="en-US"/>
+        </w:rPr>
+        <w:t> is defined globally</w:t>
+      </w:r>
+    </w:p>
+    <w:p>
+      <w:pPr>
+        <w:pStyle w:val="styleslimfncb"/>
+        <w:numPr>
+          <w:ilvl w:val="0"/>
+          <w:numId w:val="5"/>
+        </w:numPr>
+        <w:shd w:val="clear" w:color="auto" w:fill="10162F"/>
+        <w:spacing w:before="0" w:after="0"/>
+        <w:rPr>
+          <w:rFonts w:ascii="Segoe UI" w:hAnsi="Segoe UI" w:cs="Segoe UI"/>
+          <w:color w:val="FFFFFF"/>
+          <w:lang w:val="en-US"/>
+        </w:rPr>
+      </w:pPr>
+      <w:r>
+        <w:rPr>
+          <w:rFonts w:ascii="Segoe UI" w:hAnsi="Segoe UI" w:cs="Segoe UI"/>
+          <w:color w:val="FFFFFF"/>
+          <w:lang w:val="en-US"/>
+        </w:rPr>
+        <w:lastRenderedPageBreak/>
+        <w:t>A global name is defined outside all functions, including </w:t>
+      </w:r>
+      <w:proofErr w:type="gramStart"/>
+      <w:r>
+        <w:rPr>
+          <w:rStyle w:val="HTML1"/>
+          <w:rFonts w:ascii="Ubuntu Mono" w:hAnsi="Ubuntu Mono"/>
+          <w:b/>
+          <w:bCs/>
+          <w:color w:val="4FE0B0"/>
+          <w:lang w:val="en-US"/>
+        </w:rPr>
+        <w:t>main(</w:t>
+      </w:r>
+      <w:proofErr w:type="gramEnd"/>
+      <w:r>
+        <w:rPr>
+          <w:rStyle w:val="HTML1"/>
+          <w:rFonts w:ascii="Ubuntu Mono" w:hAnsi="Ubuntu Mono"/>
+          <w:b/>
+          <w:bCs/>
+          <w:color w:val="4FE0B0"/>
+          <w:lang w:val="en-US"/>
+        </w:rPr>
+        <w:t>)</w:t>
+      </w:r>
+    </w:p>
+    <w:p>
+      <w:pPr>
+        <w:pStyle w:val="styleslimfncb"/>
+        <w:numPr>
+          <w:ilvl w:val="0"/>
+          <w:numId w:val="5"/>
+        </w:numPr>
+        <w:shd w:val="clear" w:color="auto" w:fill="10162F"/>
+        <w:rPr>
+          <w:rFonts w:ascii="Segoe UI" w:hAnsi="Segoe UI" w:cs="Segoe UI"/>
+          <w:color w:val="FFFFFF"/>
+          <w:lang w:val="en-US"/>
+        </w:rPr>
+      </w:pPr>
+      <w:r>
+        <w:rPr>
+          <w:rFonts w:ascii="Segoe UI" w:hAnsi="Segoe UI" w:cs="Segoe UI"/>
+          <w:color w:val="FFFFFF"/>
+          <w:lang w:val="en-US"/>
+        </w:rPr>
+        <w:t>A global name is available to access and modify everywhere in the program including inside functions</w:t>
+      </w:r>
+    </w:p>
+    <w:p>
+      <w:pPr>
+        <w:pStyle w:val="stylesptnq46"/>
+        <w:shd w:val="clear" w:color="auto" w:fill="10162F"/>
+        <w:spacing w:before="0" w:beforeAutospacing="0"/>
+        <w:rPr>
+          <w:rFonts w:ascii="Segoe UI" w:hAnsi="Segoe UI" w:cs="Segoe UI"/>
+          <w:color w:val="FFFFFF"/>
+          <w:lang w:val="en-US"/>
+        </w:rPr>
+      </w:pPr>
+      <w:r>
+        <w:rPr>
+          <w:rFonts w:ascii="Segoe UI" w:hAnsi="Segoe UI" w:cs="Segoe UI"/>
+          <w:color w:val="FFFFFF"/>
+          <w:lang w:val="en-US"/>
+        </w:rPr>
+        <w:t>Although global names can be useful, they should be avoided because:</w:t>
+      </w:r>
+    </w:p>
+    <w:p>
+      <w:pPr>
+        <w:pStyle w:val="styleslimfncb"/>
+        <w:numPr>
+          <w:ilvl w:val="0"/>
+          <w:numId w:val="6"/>
+        </w:numPr>
+        <w:shd w:val="clear" w:color="auto" w:fill="10162F"/>
+        <w:rPr>
+          <w:rFonts w:ascii="Segoe UI" w:hAnsi="Segoe UI" w:cs="Segoe UI"/>
+          <w:color w:val="FFFFFF"/>
+        </w:rPr>
+      </w:pPr>
+      <w:r>
+        <w:rPr>
+          <w:rFonts w:ascii="Segoe UI" w:hAnsi="Segoe UI" w:cs="Segoe UI"/>
+          <w:color w:val="FFFFFF"/>
+          <w:lang w:val="en-US"/>
+        </w:rPr>
+        <w:t xml:space="preserve">As our program grows, it will be harder to track where a global variable is being read or modified. </w:t>
+      </w:r>
+      <w:proofErr w:type="spellStart"/>
+      <w:r>
+        <w:rPr>
+          <w:rFonts w:ascii="Segoe UI" w:hAnsi="Segoe UI" w:cs="Segoe UI"/>
+          <w:color w:val="FFFFFF"/>
+        </w:rPr>
+        <w:t>This</w:t>
+      </w:r>
+      <w:proofErr w:type="spellEnd"/>
+      <w:r>
+        <w:rPr>
+          <w:rFonts w:ascii="Segoe UI" w:hAnsi="Segoe UI" w:cs="Segoe UI"/>
+          <w:color w:val="FFFFFF"/>
+        </w:rPr>
+        <w:t xml:space="preserve"> </w:t>
+      </w:r>
+      <w:proofErr w:type="spellStart"/>
+      <w:r>
+        <w:rPr>
+          <w:rFonts w:ascii="Segoe UI" w:hAnsi="Segoe UI" w:cs="Segoe UI"/>
+          <w:color w:val="FFFFFF"/>
+        </w:rPr>
+        <w:t>makes</w:t>
+      </w:r>
+      <w:proofErr w:type="spellEnd"/>
+      <w:r>
+        <w:rPr>
+          <w:rFonts w:ascii="Segoe UI" w:hAnsi="Segoe UI" w:cs="Segoe UI"/>
+          <w:color w:val="FFFFFF"/>
+        </w:rPr>
+        <w:t xml:space="preserve"> </w:t>
+      </w:r>
+      <w:proofErr w:type="spellStart"/>
+      <w:r>
+        <w:rPr>
+          <w:rFonts w:ascii="Segoe UI" w:hAnsi="Segoe UI" w:cs="Segoe UI"/>
+          <w:color w:val="FFFFFF"/>
+        </w:rPr>
+        <w:t>things</w:t>
+      </w:r>
+      <w:proofErr w:type="spellEnd"/>
+      <w:r>
+        <w:rPr>
+          <w:rFonts w:ascii="Segoe UI" w:hAnsi="Segoe UI" w:cs="Segoe UI"/>
+          <w:color w:val="FFFFFF"/>
+        </w:rPr>
+        <w:t xml:space="preserve"> </w:t>
+      </w:r>
+      <w:proofErr w:type="spellStart"/>
+      <w:r>
+        <w:rPr>
+          <w:rFonts w:ascii="Segoe UI" w:hAnsi="Segoe UI" w:cs="Segoe UI"/>
+          <w:color w:val="FFFFFF"/>
+        </w:rPr>
+        <w:t>harder</w:t>
+      </w:r>
+      <w:proofErr w:type="spellEnd"/>
+      <w:r>
+        <w:rPr>
+          <w:rFonts w:ascii="Segoe UI" w:hAnsi="Segoe UI" w:cs="Segoe UI"/>
+          <w:color w:val="FFFFFF"/>
+        </w:rPr>
+        <w:t xml:space="preserve"> </w:t>
+      </w:r>
+      <w:proofErr w:type="spellStart"/>
+      <w:r>
+        <w:rPr>
+          <w:rFonts w:ascii="Segoe UI" w:hAnsi="Segoe UI" w:cs="Segoe UI"/>
+          <w:color w:val="FFFFFF"/>
+        </w:rPr>
+        <w:t>to</w:t>
+      </w:r>
+      <w:proofErr w:type="spellEnd"/>
+      <w:r>
+        <w:rPr>
+          <w:rFonts w:ascii="Segoe UI" w:hAnsi="Segoe UI" w:cs="Segoe UI"/>
+          <w:color w:val="FFFFFF"/>
+        </w:rPr>
+        <w:t xml:space="preserve"> </w:t>
+      </w:r>
+      <w:proofErr w:type="spellStart"/>
+      <w:r>
+        <w:rPr>
+          <w:rFonts w:ascii="Segoe UI" w:hAnsi="Segoe UI" w:cs="Segoe UI"/>
+          <w:color w:val="FFFFFF"/>
+        </w:rPr>
+        <w:t>test</w:t>
+      </w:r>
+      <w:proofErr w:type="spellEnd"/>
+      <w:r>
+        <w:rPr>
+          <w:rFonts w:ascii="Segoe UI" w:hAnsi="Segoe UI" w:cs="Segoe UI"/>
+          <w:color w:val="FFFFFF"/>
+        </w:rPr>
+        <w:t xml:space="preserve"> </w:t>
+      </w:r>
+      <w:proofErr w:type="spellStart"/>
+      <w:r>
+        <w:rPr>
+          <w:rFonts w:ascii="Segoe UI" w:hAnsi="Segoe UI" w:cs="Segoe UI"/>
+          <w:color w:val="FFFFFF"/>
+        </w:rPr>
+        <w:t>and</w:t>
+      </w:r>
+      <w:proofErr w:type="spellEnd"/>
+      <w:r>
+        <w:rPr>
+          <w:rFonts w:ascii="Segoe UI" w:hAnsi="Segoe UI" w:cs="Segoe UI"/>
+          <w:color w:val="FFFFFF"/>
+        </w:rPr>
+        <w:t xml:space="preserve"> </w:t>
+      </w:r>
+      <w:proofErr w:type="spellStart"/>
+      <w:r>
+        <w:rPr>
+          <w:rFonts w:ascii="Segoe UI" w:hAnsi="Segoe UI" w:cs="Segoe UI"/>
+          <w:color w:val="FFFFFF"/>
+        </w:rPr>
+        <w:t>debug</w:t>
+      </w:r>
+      <w:proofErr w:type="spellEnd"/>
+      <w:r>
+        <w:rPr>
+          <w:rFonts w:ascii="Segoe UI" w:hAnsi="Segoe UI" w:cs="Segoe UI"/>
+          <w:color w:val="FFFFFF"/>
+        </w:rPr>
+        <w:t>.</w:t>
+      </w:r>
+    </w:p>
+    <w:p>
+      <w:pPr>
+        <w:pStyle w:val="styleslimfncb"/>
+        <w:numPr>
+          <w:ilvl w:val="0"/>
+          <w:numId w:val="6"/>
+        </w:numPr>
+        <w:shd w:val="clear" w:color="auto" w:fill="10162F"/>
+        <w:rPr>
+          <w:rFonts w:ascii="Segoe UI" w:hAnsi="Segoe UI" w:cs="Segoe UI"/>
+          <w:color w:val="FFFFFF"/>
+          <w:lang w:val="en-US"/>
+        </w:rPr>
+      </w:pPr>
+      <w:r>
+        <w:rPr>
+          <w:rFonts w:ascii="Segoe UI" w:hAnsi="Segoe UI" w:cs="Segoe UI"/>
+          <w:color w:val="FFFFFF"/>
+          <w:lang w:val="en-US"/>
+        </w:rPr>
+        <w:t>With a large enough program, we might run into naming conflicts between global variables.</w:t>
+      </w:r>
+    </w:p>
+    <w:p>
+      <w:pPr>
+        <w:pStyle w:val="styleslimfncb"/>
+        <w:numPr>
+          <w:ilvl w:val="0"/>
+          <w:numId w:val="6"/>
+        </w:numPr>
+        <w:shd w:val="clear" w:color="auto" w:fill="10162F"/>
+        <w:rPr>
+          <w:rFonts w:ascii="Segoe UI" w:hAnsi="Segoe UI" w:cs="Segoe UI"/>
+          <w:color w:val="FFFFFF"/>
+          <w:lang w:val="en-US"/>
+        </w:rPr>
+      </w:pPr>
+      <w:r>
+        <w:rPr>
+          <w:rFonts w:ascii="Segoe UI" w:hAnsi="Segoe UI" w:cs="Segoe UI"/>
+          <w:color w:val="FFFFFF"/>
+          <w:lang w:val="en-US"/>
+        </w:rPr>
+        <w:t>As a general rule, functions shouldn’t modify the state of variables outside of its local scope. This keeps function logic isolated from each other and keeps your code reusable and modular.</w:t>
+      </w:r>
+    </w:p>
+    <w:p>
+      <w:pPr>
+        <w:pStyle w:val="4"/>
+        <w:shd w:val="clear" w:color="auto" w:fill="10162F"/>
+        <w:rPr>
+          <w:rFonts w:ascii="Segoe UI" w:hAnsi="Segoe UI" w:cs="Segoe UI"/>
+          <w:color w:val="FFFFFF"/>
+          <w:lang w:val="en-US"/>
+        </w:rPr>
+      </w:pPr>
+      <w:r>
+        <w:rPr>
+          <w:rFonts w:ascii="Segoe UI" w:hAnsi="Segoe UI" w:cs="Segoe UI"/>
+          <w:color w:val="FFFFFF"/>
+          <w:lang w:val="en-US"/>
+        </w:rPr>
+        <w:t>Parent And Child Scoping</w:t>
+      </w:r>
+    </w:p>
+    <w:p>
+      <w:pPr>
+        <w:pStyle w:val="stylesptnq46"/>
+        <w:shd w:val="clear" w:color="auto" w:fill="10162F"/>
+        <w:spacing w:before="0" w:beforeAutospacing="0" w:after="0"/>
+        <w:rPr>
+          <w:rFonts w:ascii="Segoe UI" w:hAnsi="Segoe UI" w:cs="Segoe UI"/>
+          <w:color w:val="FFFFFF"/>
+          <w:lang w:val="en-US"/>
+        </w:rPr>
+      </w:pPr>
+      <w:r>
+        <w:rPr>
+          <w:rFonts w:ascii="Segoe UI" w:hAnsi="Segoe UI" w:cs="Segoe UI"/>
+          <w:color w:val="FFFFFF"/>
+          <w:lang w:val="en-US"/>
+        </w:rPr>
+        <w:t xml:space="preserve">So </w:t>
+      </w:r>
+      <w:proofErr w:type="gramStart"/>
+      <w:r>
+        <w:rPr>
+          <w:rFonts w:ascii="Segoe UI" w:hAnsi="Segoe UI" w:cs="Segoe UI"/>
+          <w:color w:val="FFFFFF"/>
+          <w:lang w:val="en-US"/>
+        </w:rPr>
+        <w:t>far</w:t>
+      </w:r>
+      <w:proofErr w:type="gramEnd"/>
+      <w:r>
+        <w:rPr>
+          <w:rFonts w:ascii="Segoe UI" w:hAnsi="Segoe UI" w:cs="Segoe UI"/>
+          <w:color w:val="FFFFFF"/>
+          <w:lang w:val="en-US"/>
+        </w:rPr>
+        <w:t xml:space="preserve"> we’ve established that a name defined inside an </w:t>
+      </w:r>
+      <w:r>
+        <w:rPr>
+          <w:rStyle w:val="HTML1"/>
+          <w:rFonts w:ascii="Ubuntu Mono" w:hAnsi="Ubuntu Mono"/>
+          <w:b/>
+          <w:bCs/>
+          <w:color w:val="4FE0B0"/>
+          <w:lang w:val="en-US"/>
+        </w:rPr>
+        <w:t>if</w:t>
+      </w:r>
+      <w:r>
+        <w:rPr>
+          <w:rFonts w:ascii="Segoe UI" w:hAnsi="Segoe UI" w:cs="Segoe UI"/>
+          <w:color w:val="FFFFFF"/>
+          <w:lang w:val="en-US"/>
+        </w:rPr>
+        <w:t> scope cannot be accessed outside that scope. We’ve also been able to access a name defined in a function scope, like </w:t>
+      </w:r>
+      <w:proofErr w:type="gramStart"/>
+      <w:r>
+        <w:rPr>
+          <w:rStyle w:val="HTML1"/>
+          <w:rFonts w:ascii="Ubuntu Mono" w:hAnsi="Ubuntu Mono"/>
+          <w:b/>
+          <w:bCs/>
+          <w:color w:val="4FE0B0"/>
+          <w:lang w:val="en-US"/>
+        </w:rPr>
+        <w:t>main(</w:t>
+      </w:r>
+      <w:proofErr w:type="gramEnd"/>
+      <w:r>
+        <w:rPr>
+          <w:rStyle w:val="HTML1"/>
+          <w:rFonts w:ascii="Ubuntu Mono" w:hAnsi="Ubuntu Mono"/>
+          <w:b/>
+          <w:bCs/>
+          <w:color w:val="4FE0B0"/>
+          <w:lang w:val="en-US"/>
+        </w:rPr>
+        <w:t>)</w:t>
+      </w:r>
+      <w:r>
+        <w:rPr>
+          <w:rFonts w:ascii="Segoe UI" w:hAnsi="Segoe UI" w:cs="Segoe UI"/>
+          <w:color w:val="FFFFFF"/>
+          <w:lang w:val="en-US"/>
+        </w:rPr>
+        <w:t>, inside an </w:t>
+      </w:r>
+      <w:r>
+        <w:rPr>
+          <w:rStyle w:val="HTML1"/>
+          <w:rFonts w:ascii="Ubuntu Mono" w:hAnsi="Ubuntu Mono"/>
+          <w:b/>
+          <w:bCs/>
+          <w:color w:val="4FE0B0"/>
+          <w:lang w:val="en-US"/>
+        </w:rPr>
+        <w:t>if</w:t>
+      </w:r>
+      <w:r>
+        <w:rPr>
+          <w:rFonts w:ascii="Segoe UI" w:hAnsi="Segoe UI" w:cs="Segoe UI"/>
+          <w:color w:val="FFFFFF"/>
+          <w:lang w:val="en-US"/>
+        </w:rPr>
+        <w:t> scope. This is possible because of the relationship between scopes.</w:t>
+      </w:r>
+    </w:p>
+    <w:p>
+      <w:pPr>
+        <w:pStyle w:val="stylesptnq46"/>
+        <w:shd w:val="clear" w:color="auto" w:fill="10162F"/>
+        <w:spacing w:before="0" w:beforeAutospacing="0"/>
+        <w:rPr>
+          <w:rFonts w:ascii="Segoe UI" w:hAnsi="Segoe UI" w:cs="Segoe UI"/>
+          <w:color w:val="FFFFFF"/>
+          <w:lang w:val="en-US"/>
+        </w:rPr>
+      </w:pPr>
+      <w:r>
+        <w:rPr>
+          <w:rFonts w:ascii="Segoe UI" w:hAnsi="Segoe UI" w:cs="Segoe UI"/>
+          <w:color w:val="FFFFFF"/>
+          <w:lang w:val="en-US"/>
+        </w:rPr>
+        <w:t>Let’s look at this example:</w:t>
+      </w:r>
+    </w:p>
+    <w:p>
+      <w:pPr>
+        <w:pStyle w:val="HTML"/>
+        <w:shd w:val="clear" w:color="auto" w:fill="211E2F"/>
+        <w:rPr>
+          <w:rFonts w:ascii="Ubuntu Mono" w:hAnsi="Ubuntu Mono"/>
+          <w:color w:val="939598"/>
+          <w:lang w:val="en-US"/>
+        </w:rPr>
+      </w:pPr>
+      <w:r>
+        <w:rPr>
+          <w:rStyle w:val="mtk12"/>
+          <w:rFonts w:ascii="Ubuntu Mono" w:hAnsi="Ubuntu Mono"/>
+          <w:color w:val="B3CCFF"/>
+          <w:lang w:val="en-US"/>
+        </w:rPr>
+        <w:t>int</w:t>
+      </w:r>
+      <w:r>
+        <w:rPr>
+          <w:rStyle w:val="mtk1"/>
+          <w:rFonts w:ascii="Ubuntu Mono" w:hAnsi="Ubuntu Mono"/>
+          <w:color w:val="FFFFFF"/>
+          <w:lang w:val="en-US"/>
+        </w:rPr>
+        <w:t xml:space="preserve"> f = </w:t>
+      </w:r>
+      <w:r>
+        <w:rPr>
+          <w:rStyle w:val="mtk9"/>
+          <w:rFonts w:ascii="Ubuntu Mono" w:hAnsi="Ubuntu Mono"/>
+          <w:color w:val="FF8973"/>
+          <w:lang w:val="en-US"/>
+        </w:rPr>
+        <w:t>10</w:t>
+      </w:r>
+      <w:r>
+        <w:rPr>
+          <w:rStyle w:val="mtk1"/>
+          <w:rFonts w:ascii="Ubuntu Mono" w:hAnsi="Ubuntu Mono"/>
+          <w:color w:val="FFFFFF"/>
+          <w:lang w:val="en-US"/>
+        </w:rPr>
+        <w:t>;</w:t>
+      </w:r>
+      <w:r>
+        <w:rPr>
+          <w:rFonts w:ascii="Ubuntu Mono" w:hAnsi="Ubuntu Mono"/>
+          <w:color w:val="939598"/>
+          <w:lang w:val="en-US"/>
+        </w:rPr>
+        <w:br/>
+      </w:r>
+      <w:r>
+        <w:rPr>
+          <w:rFonts w:ascii="Ubuntu Mono" w:hAnsi="Ubuntu Mono"/>
+          <w:color w:val="939598"/>
+          <w:lang w:val="en-US"/>
+        </w:rPr>
+        <w:br/>
+      </w:r>
+      <w:r>
+        <w:rPr>
+          <w:rStyle w:val="mtk12"/>
+          <w:rFonts w:ascii="Ubuntu Mono" w:hAnsi="Ubuntu Mono"/>
+          <w:color w:val="B3CCFF"/>
+          <w:lang w:val="en-US"/>
+        </w:rPr>
+        <w:t>int</w:t>
+      </w:r>
+      <w:r>
+        <w:rPr>
+          <w:rStyle w:val="mtk1"/>
+          <w:rFonts w:ascii="Ubuntu Mono" w:hAnsi="Ubuntu Mono"/>
+          <w:color w:val="FFFFFF"/>
+          <w:lang w:val="en-US"/>
+        </w:rPr>
+        <w:t xml:space="preserve"> </w:t>
+      </w:r>
+      <w:proofErr w:type="gramStart"/>
+      <w:r>
+        <w:rPr>
+          <w:rStyle w:val="mtk1"/>
+          <w:rFonts w:ascii="Ubuntu Mono" w:hAnsi="Ubuntu Mono"/>
+          <w:color w:val="FFFFFF"/>
+          <w:lang w:val="en-US"/>
+        </w:rPr>
+        <w:t>main(</w:t>
+      </w:r>
+      <w:proofErr w:type="gramEnd"/>
+      <w:r>
+        <w:rPr>
+          <w:rStyle w:val="mtk1"/>
+          <w:rFonts w:ascii="Ubuntu Mono" w:hAnsi="Ubuntu Mono"/>
+          <w:color w:val="FFFFFF"/>
+          <w:lang w:val="en-US"/>
+        </w:rPr>
+        <w:t>) {</w:t>
+      </w:r>
+      <w:r>
+        <w:rPr>
+          <w:rFonts w:ascii="Ubuntu Mono" w:hAnsi="Ubuntu Mono"/>
+          <w:color w:val="939598"/>
+          <w:lang w:val="en-US"/>
+        </w:rPr>
+        <w:br/>
+      </w:r>
+      <w:r>
+        <w:rPr>
+          <w:rStyle w:val="mtk1"/>
+          <w:rFonts w:ascii="Ubuntu Mono" w:hAnsi="Ubuntu Mono"/>
+          <w:color w:val="FFFFFF"/>
+          <w:lang w:val="en-US"/>
+        </w:rPr>
+        <w:t>  </w:t>
+      </w:r>
+      <w:r>
+        <w:rPr>
+          <w:rStyle w:val="mtk12"/>
+          <w:rFonts w:ascii="Ubuntu Mono" w:hAnsi="Ubuntu Mono"/>
+          <w:color w:val="B3CCFF"/>
+          <w:lang w:val="en-US"/>
+        </w:rPr>
+        <w:t>int</w:t>
+      </w:r>
+      <w:r>
+        <w:rPr>
+          <w:rStyle w:val="mtk1"/>
+          <w:rFonts w:ascii="Ubuntu Mono" w:hAnsi="Ubuntu Mono"/>
+          <w:color w:val="FFFFFF"/>
+          <w:lang w:val="en-US"/>
+        </w:rPr>
+        <w:t xml:space="preserve"> a = </w:t>
+      </w:r>
+      <w:r>
+        <w:rPr>
+          <w:rStyle w:val="mtk9"/>
+          <w:rFonts w:ascii="Ubuntu Mono" w:hAnsi="Ubuntu Mono"/>
+          <w:color w:val="FF8973"/>
+          <w:lang w:val="en-US"/>
+        </w:rPr>
+        <w:t>20</w:t>
+      </w:r>
+      <w:r>
+        <w:rPr>
+          <w:rStyle w:val="mtk1"/>
+          <w:rFonts w:ascii="Ubuntu Mono" w:hAnsi="Ubuntu Mono"/>
+          <w:color w:val="FFFFFF"/>
+          <w:lang w:val="en-US"/>
+        </w:rPr>
+        <w:t>;</w:t>
+      </w:r>
+      <w:r>
+        <w:rPr>
+          <w:rFonts w:ascii="Ubuntu Mono" w:hAnsi="Ubuntu Mono"/>
+          <w:color w:val="939598"/>
+          <w:lang w:val="en-US"/>
+        </w:rPr>
+        <w:br/>
+      </w:r>
+      <w:r>
+        <w:rPr>
+          <w:rStyle w:val="mtk1"/>
+          <w:rFonts w:ascii="Ubuntu Mono" w:hAnsi="Ubuntu Mono"/>
+          <w:color w:val="FFFFFF"/>
+          <w:lang w:val="en-US"/>
+        </w:rPr>
+        <w:t>  </w:t>
+      </w:r>
+      <w:r>
+        <w:rPr>
+          <w:rStyle w:val="mtk12"/>
+          <w:rFonts w:ascii="Ubuntu Mono" w:hAnsi="Ubuntu Mono"/>
+          <w:color w:val="B3CCFF"/>
+          <w:lang w:val="en-US"/>
+        </w:rPr>
+        <w:t>if</w:t>
+      </w:r>
+      <w:r>
+        <w:rPr>
+          <w:rStyle w:val="mtk1"/>
+          <w:rFonts w:ascii="Ubuntu Mono" w:hAnsi="Ubuntu Mono"/>
+          <w:color w:val="FFFFFF"/>
+          <w:lang w:val="en-US"/>
+        </w:rPr>
+        <w:t xml:space="preserve"> (a &gt; </w:t>
+      </w:r>
+      <w:r>
+        <w:rPr>
+          <w:rStyle w:val="mtk9"/>
+          <w:rFonts w:ascii="Ubuntu Mono" w:hAnsi="Ubuntu Mono"/>
+          <w:color w:val="FF8973"/>
+          <w:lang w:val="en-US"/>
+        </w:rPr>
+        <w:t>10</w:t>
+      </w:r>
+      <w:r>
+        <w:rPr>
+          <w:rStyle w:val="mtk1"/>
+          <w:rFonts w:ascii="Ubuntu Mono" w:hAnsi="Ubuntu Mono"/>
+          <w:color w:val="FFFFFF"/>
+          <w:lang w:val="en-US"/>
+        </w:rPr>
+        <w:t>) {</w:t>
+      </w:r>
+      <w:r>
+        <w:rPr>
+          <w:rFonts w:ascii="Ubuntu Mono" w:hAnsi="Ubuntu Mono"/>
+          <w:color w:val="939598"/>
+          <w:lang w:val="en-US"/>
+        </w:rPr>
+        <w:br/>
+      </w:r>
+      <w:r>
+        <w:rPr>
+          <w:rStyle w:val="mtk1"/>
+          <w:rFonts w:ascii="Ubuntu Mono" w:hAnsi="Ubuntu Mono"/>
+          <w:color w:val="FFFFFF"/>
+          <w:lang w:val="en-US"/>
+        </w:rPr>
+        <w:t>    </w:t>
+      </w:r>
+      <w:r>
+        <w:rPr>
+          <w:rStyle w:val="mtk12"/>
+          <w:rFonts w:ascii="Ubuntu Mono" w:hAnsi="Ubuntu Mono"/>
+          <w:color w:val="B3CCFF"/>
+          <w:lang w:val="en-US"/>
+        </w:rPr>
+        <w:t>int</w:t>
+      </w:r>
+      <w:r>
+        <w:rPr>
+          <w:rStyle w:val="mtk1"/>
+          <w:rFonts w:ascii="Ubuntu Mono" w:hAnsi="Ubuntu Mono"/>
+          <w:color w:val="FFFFFF"/>
+          <w:lang w:val="en-US"/>
+        </w:rPr>
+        <w:t xml:space="preserve"> b = </w:t>
+      </w:r>
+      <w:r>
+        <w:rPr>
+          <w:rStyle w:val="mtk9"/>
+          <w:rFonts w:ascii="Ubuntu Mono" w:hAnsi="Ubuntu Mono"/>
+          <w:color w:val="FF8973"/>
+          <w:lang w:val="en-US"/>
+        </w:rPr>
+        <w:t>30</w:t>
+      </w:r>
+      <w:r>
+        <w:rPr>
+          <w:rStyle w:val="mtk1"/>
+          <w:rFonts w:ascii="Ubuntu Mono" w:hAnsi="Ubuntu Mono"/>
+          <w:color w:val="FFFFFF"/>
+          <w:lang w:val="en-US"/>
+        </w:rPr>
+        <w:t>;</w:t>
+      </w:r>
+      <w:r>
+        <w:rPr>
+          <w:rFonts w:ascii="Ubuntu Mono" w:hAnsi="Ubuntu Mono"/>
+          <w:color w:val="939598"/>
+          <w:lang w:val="en-US"/>
+        </w:rPr>
+        <w:br/>
+      </w:r>
+      <w:r>
+        <w:rPr>
+          <w:rStyle w:val="mtk1"/>
+          <w:rFonts w:ascii="Ubuntu Mono" w:hAnsi="Ubuntu Mono"/>
+          <w:color w:val="FFFFFF"/>
+          <w:lang w:val="en-US"/>
+        </w:rPr>
+        <w:t>    printf(</w:t>
+      </w:r>
+      <w:r>
+        <w:rPr>
+          <w:rStyle w:val="mtk8"/>
+          <w:rFonts w:ascii="Ubuntu Mono" w:hAnsi="Ubuntu Mono"/>
+          <w:color w:val="FFE083"/>
+          <w:lang w:val="en-US"/>
+        </w:rPr>
+        <w:t>"The sum of b, a, and f is: %d"</w:t>
+      </w:r>
+      <w:r>
+        <w:rPr>
+          <w:rStyle w:val="mtk1"/>
+          <w:rFonts w:ascii="Ubuntu Mono" w:hAnsi="Ubuntu Mono"/>
+          <w:color w:val="FFFFFF"/>
+          <w:lang w:val="en-US"/>
+        </w:rPr>
+        <w:t>, b + a + f);</w:t>
+      </w:r>
+      <w:r>
+        <w:rPr>
+          <w:rFonts w:ascii="Ubuntu Mono" w:hAnsi="Ubuntu Mono"/>
+          <w:color w:val="939598"/>
+          <w:lang w:val="en-US"/>
+        </w:rPr>
+        <w:br/>
+      </w:r>
+      <w:r>
+        <w:rPr>
+          <w:rStyle w:val="mtk1"/>
+          <w:rFonts w:ascii="Ubuntu Mono" w:hAnsi="Ubuntu Mono"/>
+          <w:color w:val="FFFFFF"/>
+          <w:lang w:val="en-US"/>
+        </w:rPr>
+        <w:t xml:space="preserve">  } </w:t>
+      </w:r>
+      <w:r>
+        <w:rPr>
+          <w:rFonts w:ascii="Ubuntu Mono" w:hAnsi="Ubuntu Mono"/>
+          <w:color w:val="939598"/>
+          <w:lang w:val="en-US"/>
+        </w:rPr>
+        <w:br/>
+      </w:r>
+      <w:r>
+        <w:rPr>
+          <w:rStyle w:val="mtk1"/>
+          <w:rFonts w:ascii="Ubuntu Mono" w:hAnsi="Ubuntu Mono"/>
+          <w:color w:val="FFFFFF"/>
+          <w:lang w:val="en-US"/>
+        </w:rPr>
+        <w:t>}</w:t>
+      </w:r>
+      <w:r>
+        <w:rPr>
+          <w:rFonts w:ascii="Ubuntu Mono" w:hAnsi="Ubuntu Mono"/>
+          <w:color w:val="939598"/>
+          <w:lang w:val="en-US"/>
+        </w:rPr>
+        <w:br/>
+      </w:r>
+    </w:p>
+    <w:p>
+      <w:pPr>
+        <w:pStyle w:val="stylesptnq46"/>
+        <w:shd w:val="clear" w:color="auto" w:fill="10162F"/>
+        <w:spacing w:before="0" w:beforeAutospacing="0" w:after="0"/>
+        <w:rPr>
+          <w:rFonts w:ascii="Segoe UI" w:hAnsi="Segoe UI" w:cs="Segoe UI"/>
+          <w:color w:val="FFFFFF"/>
+        </w:rPr>
+      </w:pPr>
+      <w:r>
+        <w:rPr>
+          <w:rFonts w:ascii="Segoe UI" w:hAnsi="Segoe UI" w:cs="Segoe UI"/>
+          <w:color w:val="FFFFFF"/>
+          <w:lang w:val="en-US"/>
+        </w:rPr>
+        <w:t>We know that </w:t>
+      </w:r>
+      <w:r>
+        <w:rPr>
+          <w:rStyle w:val="HTML1"/>
+          <w:rFonts w:ascii="Ubuntu Mono" w:hAnsi="Ubuntu Mono"/>
+          <w:b/>
+          <w:bCs/>
+          <w:color w:val="4FE0B0"/>
+          <w:lang w:val="en-US"/>
+        </w:rPr>
+        <w:t>f</w:t>
+      </w:r>
+      <w:r>
+        <w:rPr>
+          <w:rFonts w:ascii="Segoe UI" w:hAnsi="Segoe UI" w:cs="Segoe UI"/>
+          <w:color w:val="FFFFFF"/>
+          <w:lang w:val="en-US"/>
+        </w:rPr>
+        <w:t> is a global name and is available everywhere in the program and that </w:t>
+      </w:r>
+      <w:r>
+        <w:rPr>
+          <w:rStyle w:val="HTML1"/>
+          <w:rFonts w:ascii="Ubuntu Mono" w:hAnsi="Ubuntu Mono"/>
+          <w:b/>
+          <w:bCs/>
+          <w:color w:val="4FE0B0"/>
+          <w:lang w:val="en-US"/>
+        </w:rPr>
+        <w:t>a</w:t>
+      </w:r>
+      <w:r>
+        <w:rPr>
+          <w:rFonts w:ascii="Segoe UI" w:hAnsi="Segoe UI" w:cs="Segoe UI"/>
+          <w:color w:val="FFFFFF"/>
+          <w:lang w:val="en-US"/>
+        </w:rPr>
+        <w:t> is local to </w:t>
+      </w:r>
+      <w:proofErr w:type="gramStart"/>
+      <w:r>
+        <w:rPr>
+          <w:rStyle w:val="HTML1"/>
+          <w:rFonts w:ascii="Ubuntu Mono" w:hAnsi="Ubuntu Mono"/>
+          <w:b/>
+          <w:bCs/>
+          <w:color w:val="4FE0B0"/>
+          <w:lang w:val="en-US"/>
+        </w:rPr>
+        <w:t>main(</w:t>
+      </w:r>
+      <w:proofErr w:type="gramEnd"/>
+      <w:r>
+        <w:rPr>
+          <w:rStyle w:val="HTML1"/>
+          <w:rFonts w:ascii="Ubuntu Mono" w:hAnsi="Ubuntu Mono"/>
+          <w:b/>
+          <w:bCs/>
+          <w:color w:val="4FE0B0"/>
+          <w:lang w:val="en-US"/>
+        </w:rPr>
+        <w:t>)</w:t>
+      </w:r>
+      <w:r>
+        <w:rPr>
+          <w:rFonts w:ascii="Segoe UI" w:hAnsi="Segoe UI" w:cs="Segoe UI"/>
+          <w:color w:val="FFFFFF"/>
+          <w:lang w:val="en-US"/>
+        </w:rPr>
+        <w:t> and </w:t>
+      </w:r>
+      <w:r>
+        <w:rPr>
+          <w:rStyle w:val="HTML1"/>
+          <w:rFonts w:ascii="Ubuntu Mono" w:hAnsi="Ubuntu Mono"/>
+          <w:b/>
+          <w:bCs/>
+          <w:color w:val="4FE0B0"/>
+          <w:lang w:val="en-US"/>
+        </w:rPr>
+        <w:t>b</w:t>
+      </w:r>
+      <w:r>
+        <w:rPr>
+          <w:rFonts w:ascii="Segoe UI" w:hAnsi="Segoe UI" w:cs="Segoe UI"/>
+          <w:color w:val="FFFFFF"/>
+          <w:lang w:val="en-US"/>
+        </w:rPr>
+        <w:t> is local to the </w:t>
+      </w:r>
+      <w:r>
+        <w:rPr>
+          <w:rStyle w:val="HTML1"/>
+          <w:rFonts w:ascii="Ubuntu Mono" w:hAnsi="Ubuntu Mono"/>
+          <w:b/>
+          <w:bCs/>
+          <w:color w:val="4FE0B0"/>
+          <w:lang w:val="en-US"/>
+        </w:rPr>
+        <w:t>if</w:t>
+      </w:r>
+      <w:r>
+        <w:rPr>
+          <w:rFonts w:ascii="Segoe UI" w:hAnsi="Segoe UI" w:cs="Segoe UI"/>
+          <w:color w:val="FFFFFF"/>
+          <w:lang w:val="en-US"/>
+        </w:rPr>
+        <w:t> block. How does C know to look at the global scope for </w:t>
+      </w:r>
+      <w:r>
+        <w:rPr>
+          <w:rStyle w:val="HTML1"/>
+          <w:rFonts w:ascii="Ubuntu Mono" w:hAnsi="Ubuntu Mono"/>
+          <w:b/>
+          <w:bCs/>
+          <w:color w:val="4FE0B0"/>
+          <w:lang w:val="en-US"/>
+        </w:rPr>
+        <w:t>f</w:t>
+      </w:r>
+      <w:r>
+        <w:rPr>
+          <w:rFonts w:ascii="Segoe UI" w:hAnsi="Segoe UI" w:cs="Segoe UI"/>
+          <w:color w:val="FFFFFF"/>
+          <w:lang w:val="en-US"/>
+        </w:rPr>
+        <w:t> and </w:t>
+      </w:r>
+      <w:proofErr w:type="gramStart"/>
+      <w:r>
+        <w:rPr>
+          <w:rStyle w:val="HTML1"/>
+          <w:rFonts w:ascii="Ubuntu Mono" w:hAnsi="Ubuntu Mono"/>
+          <w:b/>
+          <w:bCs/>
+          <w:color w:val="4FE0B0"/>
+          <w:lang w:val="en-US"/>
+        </w:rPr>
+        <w:t>main(</w:t>
+      </w:r>
+      <w:proofErr w:type="gramEnd"/>
+      <w:r>
+        <w:rPr>
+          <w:rStyle w:val="HTML1"/>
+          <w:rFonts w:ascii="Ubuntu Mono" w:hAnsi="Ubuntu Mono"/>
+          <w:b/>
+          <w:bCs/>
+          <w:color w:val="4FE0B0"/>
+          <w:lang w:val="en-US"/>
+        </w:rPr>
+        <w:t>)</w:t>
+      </w:r>
+      <w:r>
+        <w:rPr>
+          <w:rFonts w:ascii="Segoe UI" w:hAnsi="Segoe UI" w:cs="Segoe UI"/>
+          <w:color w:val="FFFFFF"/>
+          <w:lang w:val="en-US"/>
+        </w:rPr>
+        <w:t> scope for </w:t>
+      </w:r>
+      <w:r>
+        <w:rPr>
+          <w:rStyle w:val="HTML1"/>
+          <w:rFonts w:ascii="Ubuntu Mono" w:hAnsi="Ubuntu Mono"/>
+          <w:b/>
+          <w:bCs/>
+          <w:color w:val="4FE0B0"/>
+          <w:lang w:val="en-US"/>
+        </w:rPr>
+        <w:t>a</w:t>
+      </w:r>
+      <w:r>
+        <w:rPr>
+          <w:rFonts w:ascii="Segoe UI" w:hAnsi="Segoe UI" w:cs="Segoe UI"/>
+          <w:color w:val="FFFFFF"/>
+          <w:lang w:val="en-US"/>
+        </w:rPr>
+        <w:t xml:space="preserve">? </w:t>
+      </w:r>
+      <w:proofErr w:type="spellStart"/>
+      <w:r>
+        <w:rPr>
+          <w:rFonts w:ascii="Segoe UI" w:hAnsi="Segoe UI" w:cs="Segoe UI"/>
+          <w:color w:val="FFFFFF"/>
+        </w:rPr>
+        <w:t>This</w:t>
+      </w:r>
+      <w:proofErr w:type="spellEnd"/>
+      <w:r>
+        <w:rPr>
+          <w:rFonts w:ascii="Segoe UI" w:hAnsi="Segoe UI" w:cs="Segoe UI"/>
+          <w:color w:val="FFFFFF"/>
+        </w:rPr>
+        <w:t xml:space="preserve"> </w:t>
+      </w:r>
+      <w:proofErr w:type="spellStart"/>
+      <w:r>
+        <w:rPr>
+          <w:rFonts w:ascii="Segoe UI" w:hAnsi="Segoe UI" w:cs="Segoe UI"/>
+          <w:color w:val="FFFFFF"/>
+        </w:rPr>
+        <w:t>is</w:t>
+      </w:r>
+      <w:proofErr w:type="spellEnd"/>
+      <w:r>
+        <w:rPr>
+          <w:rFonts w:ascii="Segoe UI" w:hAnsi="Segoe UI" w:cs="Segoe UI"/>
+          <w:color w:val="FFFFFF"/>
+        </w:rPr>
+        <w:t xml:space="preserve"> </w:t>
+      </w:r>
+      <w:proofErr w:type="spellStart"/>
+      <w:r>
+        <w:rPr>
+          <w:rFonts w:ascii="Segoe UI" w:hAnsi="Segoe UI" w:cs="Segoe UI"/>
+          <w:color w:val="FFFFFF"/>
+        </w:rPr>
+        <w:t>the</w:t>
+      </w:r>
+      <w:proofErr w:type="spellEnd"/>
+      <w:r>
+        <w:rPr>
+          <w:rFonts w:ascii="Segoe UI" w:hAnsi="Segoe UI" w:cs="Segoe UI"/>
+          <w:color w:val="FFFFFF"/>
+        </w:rPr>
+        <w:t xml:space="preserve"> </w:t>
+      </w:r>
+      <w:proofErr w:type="spellStart"/>
+      <w:r>
+        <w:rPr>
+          <w:rFonts w:ascii="Segoe UI" w:hAnsi="Segoe UI" w:cs="Segoe UI"/>
+          <w:color w:val="FFFFFF"/>
+        </w:rPr>
+        <w:t>parent</w:t>
+      </w:r>
+      <w:proofErr w:type="spellEnd"/>
+      <w:r>
+        <w:rPr>
+          <w:rFonts w:ascii="Segoe UI" w:hAnsi="Segoe UI" w:cs="Segoe UI"/>
+          <w:color w:val="FFFFFF"/>
+        </w:rPr>
+        <w:t xml:space="preserve"> </w:t>
+      </w:r>
+      <w:proofErr w:type="spellStart"/>
+      <w:r>
+        <w:rPr>
+          <w:rFonts w:ascii="Segoe UI" w:hAnsi="Segoe UI" w:cs="Segoe UI"/>
+          <w:color w:val="FFFFFF"/>
+        </w:rPr>
+        <w:t>and</w:t>
+      </w:r>
+      <w:proofErr w:type="spellEnd"/>
+      <w:r>
+        <w:rPr>
+          <w:rFonts w:ascii="Segoe UI" w:hAnsi="Segoe UI" w:cs="Segoe UI"/>
+          <w:color w:val="FFFFFF"/>
+        </w:rPr>
+        <w:t xml:space="preserve"> </w:t>
+      </w:r>
+      <w:proofErr w:type="spellStart"/>
+      <w:r>
+        <w:rPr>
+          <w:rFonts w:ascii="Segoe UI" w:hAnsi="Segoe UI" w:cs="Segoe UI"/>
+          <w:color w:val="FFFFFF"/>
+        </w:rPr>
+        <w:t>child</w:t>
+      </w:r>
+      <w:proofErr w:type="spellEnd"/>
+      <w:r>
+        <w:rPr>
+          <w:rFonts w:ascii="Segoe UI" w:hAnsi="Segoe UI" w:cs="Segoe UI"/>
+          <w:color w:val="FFFFFF"/>
+        </w:rPr>
+        <w:t xml:space="preserve"> </w:t>
+      </w:r>
+      <w:proofErr w:type="spellStart"/>
+      <w:r>
+        <w:rPr>
+          <w:rFonts w:ascii="Segoe UI" w:hAnsi="Segoe UI" w:cs="Segoe UI"/>
+          <w:color w:val="FFFFFF"/>
+        </w:rPr>
+        <w:t>relationship</w:t>
+      </w:r>
+      <w:proofErr w:type="spellEnd"/>
+      <w:r>
+        <w:rPr>
+          <w:rFonts w:ascii="Segoe UI" w:hAnsi="Segoe UI" w:cs="Segoe UI"/>
+          <w:color w:val="FFFFFF"/>
+        </w:rPr>
+        <w:t xml:space="preserve"> </w:t>
+      </w:r>
+      <w:proofErr w:type="spellStart"/>
+      <w:r>
+        <w:rPr>
+          <w:rFonts w:ascii="Segoe UI" w:hAnsi="Segoe UI" w:cs="Segoe UI"/>
+          <w:color w:val="FFFFFF"/>
+        </w:rPr>
+        <w:t>of</w:t>
+      </w:r>
+      <w:proofErr w:type="spellEnd"/>
+      <w:r>
+        <w:rPr>
+          <w:rFonts w:ascii="Segoe UI" w:hAnsi="Segoe UI" w:cs="Segoe UI"/>
+          <w:color w:val="FFFFFF"/>
+        </w:rPr>
+        <w:t xml:space="preserve"> </w:t>
+      </w:r>
+      <w:proofErr w:type="spellStart"/>
+      <w:r>
+        <w:rPr>
+          <w:rFonts w:ascii="Segoe UI" w:hAnsi="Segoe UI" w:cs="Segoe UI"/>
+          <w:color w:val="FFFFFF"/>
+        </w:rPr>
+        <w:t>scopes</w:t>
+      </w:r>
+      <w:proofErr w:type="spellEnd"/>
+      <w:r>
+        <w:rPr>
+          <w:rFonts w:ascii="Segoe UI" w:hAnsi="Segoe UI" w:cs="Segoe UI"/>
+          <w:color w:val="FFFFFF"/>
+        </w:rPr>
+        <w:t>!</w:t>
+      </w:r>
+    </w:p>
+    <w:p>
+      <w:pPr>
+        <w:pStyle w:val="styleslimfncb"/>
+        <w:numPr>
+          <w:ilvl w:val="0"/>
+          <w:numId w:val="7"/>
+        </w:numPr>
+        <w:shd w:val="clear" w:color="auto" w:fill="10162F"/>
+        <w:spacing w:before="0" w:after="0"/>
+        <w:rPr>
+          <w:rFonts w:ascii="Segoe UI" w:hAnsi="Segoe UI" w:cs="Segoe UI"/>
+          <w:color w:val="FFFFFF"/>
+          <w:lang w:val="en-US"/>
+        </w:rPr>
+      </w:pPr>
+      <w:r>
+        <w:rPr>
+          <w:rFonts w:ascii="Segoe UI" w:hAnsi="Segoe UI" w:cs="Segoe UI"/>
+          <w:color w:val="FFFFFF"/>
+          <w:lang w:val="en-US"/>
+        </w:rPr>
+        <w:t>The global scope is the parent of the </w:t>
+      </w:r>
+      <w:proofErr w:type="gramStart"/>
+      <w:r>
+        <w:rPr>
+          <w:rStyle w:val="HTML1"/>
+          <w:rFonts w:ascii="Ubuntu Mono" w:hAnsi="Ubuntu Mono"/>
+          <w:b/>
+          <w:bCs/>
+          <w:color w:val="4FE0B0"/>
+          <w:lang w:val="en-US"/>
+        </w:rPr>
+        <w:t>main(</w:t>
+      </w:r>
+      <w:proofErr w:type="gramEnd"/>
+      <w:r>
+        <w:rPr>
+          <w:rStyle w:val="HTML1"/>
+          <w:rFonts w:ascii="Ubuntu Mono" w:hAnsi="Ubuntu Mono"/>
+          <w:b/>
+          <w:bCs/>
+          <w:color w:val="4FE0B0"/>
+          <w:lang w:val="en-US"/>
+        </w:rPr>
+        <w:t>)</w:t>
+      </w:r>
+      <w:r>
+        <w:rPr>
+          <w:rFonts w:ascii="Segoe UI" w:hAnsi="Segoe UI" w:cs="Segoe UI"/>
+          <w:color w:val="FFFFFF"/>
+          <w:lang w:val="en-US"/>
+        </w:rPr>
+        <w:t> scope. Alternatively, we can say </w:t>
+      </w:r>
+      <w:proofErr w:type="gramStart"/>
+      <w:r>
+        <w:rPr>
+          <w:rStyle w:val="HTML1"/>
+          <w:rFonts w:ascii="Ubuntu Mono" w:hAnsi="Ubuntu Mono"/>
+          <w:b/>
+          <w:bCs/>
+          <w:color w:val="4FE0B0"/>
+          <w:lang w:val="en-US"/>
+        </w:rPr>
+        <w:t>main(</w:t>
+      </w:r>
+      <w:proofErr w:type="gramEnd"/>
+      <w:r>
+        <w:rPr>
+          <w:rStyle w:val="HTML1"/>
+          <w:rFonts w:ascii="Ubuntu Mono" w:hAnsi="Ubuntu Mono"/>
+          <w:b/>
+          <w:bCs/>
+          <w:color w:val="4FE0B0"/>
+          <w:lang w:val="en-US"/>
+        </w:rPr>
+        <w:t>)</w:t>
+      </w:r>
+      <w:r>
+        <w:rPr>
+          <w:rFonts w:ascii="Segoe UI" w:hAnsi="Segoe UI" w:cs="Segoe UI"/>
+          <w:color w:val="FFFFFF"/>
+          <w:lang w:val="en-US"/>
+        </w:rPr>
+        <w:t> is the child of the global scope because it is defined within the global scope.</w:t>
+      </w:r>
+    </w:p>
+    <w:p>
+      <w:pPr>
+        <w:pStyle w:val="styleslimfncb"/>
+        <w:numPr>
+          <w:ilvl w:val="0"/>
+          <w:numId w:val="7"/>
+        </w:numPr>
+        <w:shd w:val="clear" w:color="auto" w:fill="10162F"/>
+        <w:spacing w:before="0" w:after="0"/>
+        <w:rPr>
+          <w:rFonts w:ascii="Segoe UI" w:hAnsi="Segoe UI" w:cs="Segoe UI"/>
+          <w:color w:val="FFFFFF"/>
+          <w:lang w:val="en-US"/>
+        </w:rPr>
+      </w:pPr>
+      <w:r>
+        <w:rPr>
+          <w:rFonts w:ascii="Segoe UI" w:hAnsi="Segoe UI" w:cs="Segoe UI"/>
+          <w:color w:val="FFFFFF"/>
+          <w:lang w:val="en-US"/>
+        </w:rPr>
+        <w:t>The </w:t>
+      </w:r>
+      <w:proofErr w:type="gramStart"/>
+      <w:r>
+        <w:rPr>
+          <w:rStyle w:val="HTML1"/>
+          <w:rFonts w:ascii="Ubuntu Mono" w:hAnsi="Ubuntu Mono"/>
+          <w:b/>
+          <w:bCs/>
+          <w:color w:val="4FE0B0"/>
+          <w:lang w:val="en-US"/>
+        </w:rPr>
+        <w:t>main(</w:t>
+      </w:r>
+      <w:proofErr w:type="gramEnd"/>
+      <w:r>
+        <w:rPr>
+          <w:rStyle w:val="HTML1"/>
+          <w:rFonts w:ascii="Ubuntu Mono" w:hAnsi="Ubuntu Mono"/>
+          <w:b/>
+          <w:bCs/>
+          <w:color w:val="4FE0B0"/>
+          <w:lang w:val="en-US"/>
+        </w:rPr>
+        <w:t>)</w:t>
+      </w:r>
+      <w:r>
+        <w:rPr>
+          <w:rFonts w:ascii="Segoe UI" w:hAnsi="Segoe UI" w:cs="Segoe UI"/>
+          <w:color w:val="FFFFFF"/>
+          <w:lang w:val="en-US"/>
+        </w:rPr>
+        <w:t> scope is the parent of the </w:t>
+      </w:r>
+      <w:r>
+        <w:rPr>
+          <w:rStyle w:val="HTML1"/>
+          <w:rFonts w:ascii="Ubuntu Mono" w:hAnsi="Ubuntu Mono"/>
+          <w:b/>
+          <w:bCs/>
+          <w:color w:val="4FE0B0"/>
+          <w:lang w:val="en-US"/>
+        </w:rPr>
+        <w:t>if</w:t>
+      </w:r>
+      <w:r>
+        <w:rPr>
+          <w:rFonts w:ascii="Segoe UI" w:hAnsi="Segoe UI" w:cs="Segoe UI"/>
+          <w:color w:val="FFFFFF"/>
+          <w:lang w:val="en-US"/>
+        </w:rPr>
+        <w:t> scope, making the </w:t>
+      </w:r>
+      <w:r>
+        <w:rPr>
+          <w:rStyle w:val="HTML1"/>
+          <w:rFonts w:ascii="Ubuntu Mono" w:hAnsi="Ubuntu Mono"/>
+          <w:b/>
+          <w:bCs/>
+          <w:color w:val="4FE0B0"/>
+          <w:lang w:val="en-US"/>
+        </w:rPr>
+        <w:t>if</w:t>
+      </w:r>
+      <w:r>
+        <w:rPr>
+          <w:rFonts w:ascii="Segoe UI" w:hAnsi="Segoe UI" w:cs="Segoe UI"/>
+          <w:color w:val="FFFFFF"/>
+          <w:lang w:val="en-US"/>
+        </w:rPr>
+        <w:t> scope the child of the </w:t>
+      </w:r>
+      <w:r>
+        <w:rPr>
+          <w:rStyle w:val="HTML1"/>
+          <w:rFonts w:ascii="Ubuntu Mono" w:hAnsi="Ubuntu Mono"/>
+          <w:b/>
+          <w:bCs/>
+          <w:color w:val="4FE0B0"/>
+          <w:lang w:val="en-US"/>
+        </w:rPr>
+        <w:t>main()</w:t>
+      </w:r>
+      <w:r>
+        <w:rPr>
+          <w:rFonts w:ascii="Segoe UI" w:hAnsi="Segoe UI" w:cs="Segoe UI"/>
+          <w:color w:val="FFFFFF"/>
+          <w:lang w:val="en-US"/>
+        </w:rPr>
+        <w:t> scope.</w:t>
+      </w:r>
+    </w:p>
+    <w:p>
+      <w:pPr>
+        <w:pStyle w:val="stylesptnq46"/>
+        <w:shd w:val="clear" w:color="auto" w:fill="10162F"/>
+        <w:spacing w:before="0" w:beforeAutospacing="0" w:after="0"/>
+        <w:rPr>
+          <w:rFonts w:ascii="Segoe UI" w:hAnsi="Segoe UI" w:cs="Segoe UI"/>
+          <w:color w:val="FFFFFF"/>
+          <w:lang w:val="en-US"/>
+        </w:rPr>
+      </w:pPr>
+      <w:r>
+        <w:rPr>
+          <w:rFonts w:ascii="Segoe UI" w:hAnsi="Segoe UI" w:cs="Segoe UI"/>
+          <w:color w:val="FFFFFF"/>
+          <w:lang w:val="en-US"/>
+        </w:rPr>
+        <w:t>The compiler takes the following steps to find the definition of </w:t>
+      </w:r>
+      <w:r>
+        <w:rPr>
+          <w:rStyle w:val="HTML1"/>
+          <w:rFonts w:ascii="Ubuntu Mono" w:hAnsi="Ubuntu Mono"/>
+          <w:b/>
+          <w:bCs/>
+          <w:color w:val="4FE0B0"/>
+          <w:lang w:val="en-US"/>
+        </w:rPr>
+        <w:t>f</w:t>
+      </w:r>
+      <w:r>
+        <w:rPr>
+          <w:rFonts w:ascii="Segoe UI" w:hAnsi="Segoe UI" w:cs="Segoe UI"/>
+          <w:color w:val="FFFFFF"/>
+          <w:lang w:val="en-US"/>
+        </w:rPr>
+        <w:t> and </w:t>
+      </w:r>
+      <w:r>
+        <w:rPr>
+          <w:rStyle w:val="HTML1"/>
+          <w:rFonts w:ascii="Ubuntu Mono" w:hAnsi="Ubuntu Mono"/>
+          <w:b/>
+          <w:bCs/>
+          <w:color w:val="4FE0B0"/>
+          <w:lang w:val="en-US"/>
+        </w:rPr>
+        <w:t>a</w:t>
+      </w:r>
+      <w:r>
+        <w:rPr>
+          <w:rFonts w:ascii="Segoe UI" w:hAnsi="Segoe UI" w:cs="Segoe UI"/>
+          <w:color w:val="FFFFFF"/>
+          <w:lang w:val="en-US"/>
+        </w:rPr>
+        <w:t>:</w:t>
+      </w:r>
+    </w:p>
+    <w:p>
+      <w:pPr>
+        <w:pStyle w:val="styleslimfncb"/>
+        <w:numPr>
+          <w:ilvl w:val="0"/>
+          <w:numId w:val="8"/>
+        </w:numPr>
+        <w:shd w:val="clear" w:color="auto" w:fill="10162F"/>
+        <w:spacing w:before="0" w:after="0"/>
+        <w:rPr>
+          <w:rFonts w:ascii="Segoe UI" w:hAnsi="Segoe UI" w:cs="Segoe UI"/>
+          <w:color w:val="FFFFFF"/>
+          <w:lang w:val="en-US"/>
+        </w:rPr>
+      </w:pPr>
+      <w:r>
+        <w:rPr>
+          <w:rFonts w:ascii="Segoe UI" w:hAnsi="Segoe UI" w:cs="Segoe UI"/>
+          <w:color w:val="FFFFFF"/>
+          <w:lang w:val="en-US"/>
+        </w:rPr>
+        <w:t>The compiler tries to look for the definition of </w:t>
+      </w:r>
+      <w:r>
+        <w:rPr>
+          <w:rStyle w:val="HTML1"/>
+          <w:rFonts w:ascii="Ubuntu Mono" w:hAnsi="Ubuntu Mono"/>
+          <w:b/>
+          <w:bCs/>
+          <w:color w:val="4FE0B0"/>
+          <w:lang w:val="en-US"/>
+        </w:rPr>
+        <w:t>f</w:t>
+      </w:r>
+      <w:r>
+        <w:rPr>
+          <w:rFonts w:ascii="Segoe UI" w:hAnsi="Segoe UI" w:cs="Segoe UI"/>
+          <w:color w:val="FFFFFF"/>
+          <w:lang w:val="en-US"/>
+        </w:rPr>
+        <w:t> and </w:t>
+      </w:r>
+      <w:r>
+        <w:rPr>
+          <w:rStyle w:val="HTML1"/>
+          <w:rFonts w:ascii="Ubuntu Mono" w:hAnsi="Ubuntu Mono"/>
+          <w:b/>
+          <w:bCs/>
+          <w:color w:val="4FE0B0"/>
+          <w:lang w:val="en-US"/>
+        </w:rPr>
+        <w:t>a</w:t>
+      </w:r>
+      <w:r>
+        <w:rPr>
+          <w:rFonts w:ascii="Segoe UI" w:hAnsi="Segoe UI" w:cs="Segoe UI"/>
+          <w:color w:val="FFFFFF"/>
+          <w:lang w:val="en-US"/>
+        </w:rPr>
+        <w:t> locally in the </w:t>
+      </w:r>
+      <w:r>
+        <w:rPr>
+          <w:rStyle w:val="HTML1"/>
+          <w:rFonts w:ascii="Ubuntu Mono" w:hAnsi="Ubuntu Mono"/>
+          <w:b/>
+          <w:bCs/>
+          <w:color w:val="4FE0B0"/>
+          <w:lang w:val="en-US"/>
+        </w:rPr>
+        <w:t>if</w:t>
+      </w:r>
+      <w:r>
+        <w:rPr>
+          <w:rFonts w:ascii="Segoe UI" w:hAnsi="Segoe UI" w:cs="Segoe UI"/>
+          <w:color w:val="FFFFFF"/>
+          <w:lang w:val="en-US"/>
+        </w:rPr>
+        <w:t> block.</w:t>
+      </w:r>
+    </w:p>
+    <w:p>
+      <w:pPr>
+        <w:pStyle w:val="styleslimfncb"/>
+        <w:numPr>
+          <w:ilvl w:val="0"/>
+          <w:numId w:val="8"/>
+        </w:numPr>
+        <w:shd w:val="clear" w:color="auto" w:fill="10162F"/>
+        <w:spacing w:before="0" w:after="0"/>
+        <w:rPr>
+          <w:rFonts w:ascii="Segoe UI" w:hAnsi="Segoe UI" w:cs="Segoe UI"/>
+          <w:color w:val="FFFFFF"/>
+          <w:lang w:val="en-US"/>
+        </w:rPr>
+      </w:pPr>
+      <w:r>
+        <w:rPr>
+          <w:rFonts w:ascii="Segoe UI" w:hAnsi="Segoe UI" w:cs="Segoe UI"/>
+          <w:color w:val="FFFFFF"/>
+          <w:lang w:val="en-US"/>
+        </w:rPr>
+        <w:t>If </w:t>
+      </w:r>
+      <w:r>
+        <w:rPr>
+          <w:rStyle w:val="HTML1"/>
+          <w:rFonts w:ascii="Ubuntu Mono" w:hAnsi="Ubuntu Mono"/>
+          <w:b/>
+          <w:bCs/>
+          <w:color w:val="4FE0B0"/>
+          <w:lang w:val="en-US"/>
+        </w:rPr>
+        <w:t>f</w:t>
+      </w:r>
+      <w:r>
+        <w:rPr>
+          <w:rFonts w:ascii="Segoe UI" w:hAnsi="Segoe UI" w:cs="Segoe UI"/>
+          <w:color w:val="FFFFFF"/>
+          <w:lang w:val="en-US"/>
+        </w:rPr>
+        <w:t> or </w:t>
+      </w:r>
+      <w:r>
+        <w:rPr>
+          <w:rStyle w:val="HTML1"/>
+          <w:rFonts w:ascii="Ubuntu Mono" w:hAnsi="Ubuntu Mono"/>
+          <w:b/>
+          <w:bCs/>
+          <w:color w:val="4FE0B0"/>
+          <w:lang w:val="en-US"/>
+        </w:rPr>
+        <w:t>a</w:t>
+      </w:r>
+      <w:r>
+        <w:rPr>
+          <w:rFonts w:ascii="Segoe UI" w:hAnsi="Segoe UI" w:cs="Segoe UI"/>
+          <w:color w:val="FFFFFF"/>
+          <w:lang w:val="en-US"/>
+        </w:rPr>
+        <w:t> (or both) can’t be found, it checks the parent scope of the </w:t>
+      </w:r>
+      <w:r>
+        <w:rPr>
+          <w:rStyle w:val="HTML1"/>
+          <w:rFonts w:ascii="Ubuntu Mono" w:hAnsi="Ubuntu Mono"/>
+          <w:b/>
+          <w:bCs/>
+          <w:color w:val="4FE0B0"/>
+          <w:lang w:val="en-US"/>
+        </w:rPr>
+        <w:t>if</w:t>
+      </w:r>
+      <w:r>
+        <w:rPr>
+          <w:rFonts w:ascii="Segoe UI" w:hAnsi="Segoe UI" w:cs="Segoe UI"/>
+          <w:color w:val="FFFFFF"/>
+          <w:lang w:val="en-US"/>
+        </w:rPr>
+        <w:t> block, the </w:t>
+      </w:r>
+      <w:proofErr w:type="gramStart"/>
+      <w:r>
+        <w:rPr>
+          <w:rStyle w:val="HTML1"/>
+          <w:rFonts w:ascii="Ubuntu Mono" w:hAnsi="Ubuntu Mono"/>
+          <w:b/>
+          <w:bCs/>
+          <w:color w:val="4FE0B0"/>
+          <w:lang w:val="en-US"/>
+        </w:rPr>
+        <w:t>main(</w:t>
+      </w:r>
+      <w:proofErr w:type="gramEnd"/>
+      <w:r>
+        <w:rPr>
+          <w:rStyle w:val="HTML1"/>
+          <w:rFonts w:ascii="Ubuntu Mono" w:hAnsi="Ubuntu Mono"/>
+          <w:b/>
+          <w:bCs/>
+          <w:color w:val="4FE0B0"/>
+          <w:lang w:val="en-US"/>
+        </w:rPr>
+        <w:t>)</w:t>
+      </w:r>
+      <w:r>
+        <w:rPr>
+          <w:rFonts w:ascii="Segoe UI" w:hAnsi="Segoe UI" w:cs="Segoe UI"/>
+          <w:color w:val="FFFFFF"/>
+          <w:lang w:val="en-US"/>
+        </w:rPr>
+        <w:t> scope in this case.</w:t>
+      </w:r>
+    </w:p>
+    <w:p>
+      <w:pPr>
+        <w:pStyle w:val="styleslimfncb"/>
+        <w:numPr>
+          <w:ilvl w:val="0"/>
+          <w:numId w:val="8"/>
+        </w:numPr>
+        <w:shd w:val="clear" w:color="auto" w:fill="10162F"/>
+        <w:spacing w:before="0" w:after="0"/>
+        <w:rPr>
+          <w:rFonts w:ascii="Segoe UI" w:hAnsi="Segoe UI" w:cs="Segoe UI"/>
+          <w:color w:val="FFFFFF"/>
+          <w:lang w:val="en-US"/>
+        </w:rPr>
+      </w:pPr>
+      <w:r>
+        <w:rPr>
+          <w:rFonts w:ascii="Segoe UI" w:hAnsi="Segoe UI" w:cs="Segoe UI"/>
+          <w:color w:val="FFFFFF"/>
+          <w:lang w:val="en-US"/>
+        </w:rPr>
+        <w:lastRenderedPageBreak/>
+        <w:t>If </w:t>
+      </w:r>
+      <w:r>
+        <w:rPr>
+          <w:rStyle w:val="HTML1"/>
+          <w:rFonts w:ascii="Ubuntu Mono" w:hAnsi="Ubuntu Mono"/>
+          <w:b/>
+          <w:bCs/>
+          <w:color w:val="4FE0B0"/>
+          <w:lang w:val="en-US"/>
+        </w:rPr>
+        <w:t>f</w:t>
+      </w:r>
+      <w:r>
+        <w:rPr>
+          <w:rFonts w:ascii="Segoe UI" w:hAnsi="Segoe UI" w:cs="Segoe UI"/>
+          <w:color w:val="FFFFFF"/>
+          <w:lang w:val="en-US"/>
+        </w:rPr>
+        <w:t> or </w:t>
+      </w:r>
+      <w:r>
+        <w:rPr>
+          <w:rStyle w:val="HTML1"/>
+          <w:rFonts w:ascii="Ubuntu Mono" w:hAnsi="Ubuntu Mono"/>
+          <w:b/>
+          <w:bCs/>
+          <w:color w:val="4FE0B0"/>
+          <w:lang w:val="en-US"/>
+        </w:rPr>
+        <w:t>a</w:t>
+      </w:r>
+      <w:r>
+        <w:rPr>
+          <w:rFonts w:ascii="Segoe UI" w:hAnsi="Segoe UI" w:cs="Segoe UI"/>
+          <w:color w:val="FFFFFF"/>
+          <w:lang w:val="en-US"/>
+        </w:rPr>
+        <w:t> (or both) can’t be found, it checks the parent scope of </w:t>
+      </w:r>
+      <w:proofErr w:type="gramStart"/>
+      <w:r>
+        <w:rPr>
+          <w:rStyle w:val="HTML1"/>
+          <w:rFonts w:ascii="Ubuntu Mono" w:hAnsi="Ubuntu Mono"/>
+          <w:b/>
+          <w:bCs/>
+          <w:color w:val="4FE0B0"/>
+          <w:lang w:val="en-US"/>
+        </w:rPr>
+        <w:t>main(</w:t>
+      </w:r>
+      <w:proofErr w:type="gramEnd"/>
+      <w:r>
+        <w:rPr>
+          <w:rStyle w:val="HTML1"/>
+          <w:rFonts w:ascii="Ubuntu Mono" w:hAnsi="Ubuntu Mono"/>
+          <w:b/>
+          <w:bCs/>
+          <w:color w:val="4FE0B0"/>
+          <w:lang w:val="en-US"/>
+        </w:rPr>
+        <w:t>)</w:t>
+      </w:r>
+      <w:r>
+        <w:rPr>
+          <w:rFonts w:ascii="Segoe UI" w:hAnsi="Segoe UI" w:cs="Segoe UI"/>
+          <w:color w:val="FFFFFF"/>
+          <w:lang w:val="en-US"/>
+        </w:rPr>
+        <w:t>, the global scope in this case.</w:t>
+      </w:r>
+    </w:p>
+    <w:p>
+      <w:pPr>
+        <w:pStyle w:val="styleslimfncb"/>
+        <w:numPr>
+          <w:ilvl w:val="0"/>
+          <w:numId w:val="8"/>
+        </w:numPr>
+        <w:shd w:val="clear" w:color="auto" w:fill="10162F"/>
+        <w:rPr>
+          <w:rFonts w:ascii="Segoe UI" w:hAnsi="Segoe UI" w:cs="Segoe UI"/>
+          <w:color w:val="FFFFFF"/>
+        </w:rPr>
+      </w:pPr>
+      <w:r>
+        <w:rPr>
+          <w:rFonts w:ascii="Segoe UI" w:hAnsi="Segoe UI" w:cs="Segoe UI"/>
+          <w:color w:val="FFFFFF"/>
+          <w:lang w:val="en-US"/>
+        </w:rPr>
+        <w:t xml:space="preserve">These steps continue repeatedly until all the names are found or there are no parent scopes left to check. </w:t>
+      </w:r>
+      <w:proofErr w:type="spellStart"/>
+      <w:r>
+        <w:rPr>
+          <w:rFonts w:ascii="Segoe UI" w:hAnsi="Segoe UI" w:cs="Segoe UI"/>
+          <w:color w:val="FFFFFF"/>
+        </w:rPr>
+        <w:t>At</w:t>
+      </w:r>
+      <w:proofErr w:type="spellEnd"/>
+      <w:r>
+        <w:rPr>
+          <w:rFonts w:ascii="Segoe UI" w:hAnsi="Segoe UI" w:cs="Segoe UI"/>
+          <w:color w:val="FFFFFF"/>
+        </w:rPr>
+        <w:t xml:space="preserve"> </w:t>
+      </w:r>
+      <w:proofErr w:type="spellStart"/>
+      <w:r>
+        <w:rPr>
+          <w:rFonts w:ascii="Segoe UI" w:hAnsi="Segoe UI" w:cs="Segoe UI"/>
+          <w:color w:val="FFFFFF"/>
+        </w:rPr>
+        <w:t>this</w:t>
+      </w:r>
+      <w:proofErr w:type="spellEnd"/>
+      <w:r>
+        <w:rPr>
+          <w:rFonts w:ascii="Segoe UI" w:hAnsi="Segoe UI" w:cs="Segoe UI"/>
+          <w:color w:val="FFFFFF"/>
+        </w:rPr>
+        <w:t xml:space="preserve"> </w:t>
+      </w:r>
+      <w:proofErr w:type="spellStart"/>
+      <w:r>
+        <w:rPr>
+          <w:rFonts w:ascii="Segoe UI" w:hAnsi="Segoe UI" w:cs="Segoe UI"/>
+          <w:color w:val="FFFFFF"/>
+        </w:rPr>
+        <w:t>point</w:t>
+      </w:r>
+      <w:proofErr w:type="spellEnd"/>
+      <w:r>
+        <w:rPr>
+          <w:rFonts w:ascii="Segoe UI" w:hAnsi="Segoe UI" w:cs="Segoe UI"/>
+          <w:color w:val="FFFFFF"/>
+        </w:rPr>
+        <w:t xml:space="preserve"> a </w:t>
+      </w:r>
+      <w:proofErr w:type="spellStart"/>
+      <w:r>
+        <w:rPr>
+          <w:rFonts w:ascii="Segoe UI" w:hAnsi="Segoe UI" w:cs="Segoe UI"/>
+          <w:color w:val="FFFFFF"/>
+        </w:rPr>
+        <w:t>compilation</w:t>
+      </w:r>
+      <w:proofErr w:type="spellEnd"/>
+      <w:r>
+        <w:rPr>
+          <w:rFonts w:ascii="Segoe UI" w:hAnsi="Segoe UI" w:cs="Segoe UI"/>
+          <w:color w:val="FFFFFF"/>
+        </w:rPr>
+        <w:t xml:space="preserve"> </w:t>
+      </w:r>
+      <w:proofErr w:type="spellStart"/>
+      <w:r>
+        <w:rPr>
+          <w:rFonts w:ascii="Segoe UI" w:hAnsi="Segoe UI" w:cs="Segoe UI"/>
+          <w:color w:val="FFFFFF"/>
+        </w:rPr>
+        <w:t>error</w:t>
+      </w:r>
+      <w:proofErr w:type="spellEnd"/>
+      <w:r>
+        <w:rPr>
+          <w:rFonts w:ascii="Segoe UI" w:hAnsi="Segoe UI" w:cs="Segoe UI"/>
+          <w:color w:val="FFFFFF"/>
+        </w:rPr>
+        <w:t xml:space="preserve"> </w:t>
+      </w:r>
+      <w:proofErr w:type="spellStart"/>
+      <w:r>
+        <w:rPr>
+          <w:rFonts w:ascii="Segoe UI" w:hAnsi="Segoe UI" w:cs="Segoe UI"/>
+          <w:color w:val="FFFFFF"/>
+        </w:rPr>
+        <w:t>would</w:t>
+      </w:r>
+      <w:proofErr w:type="spellEnd"/>
+      <w:r>
+        <w:rPr>
+          <w:rFonts w:ascii="Segoe UI" w:hAnsi="Segoe UI" w:cs="Segoe UI"/>
+          <w:color w:val="FFFFFF"/>
+        </w:rPr>
+        <w:t xml:space="preserve"> </w:t>
+      </w:r>
+      <w:proofErr w:type="spellStart"/>
+      <w:r>
+        <w:rPr>
+          <w:rFonts w:ascii="Segoe UI" w:hAnsi="Segoe UI" w:cs="Segoe UI"/>
+          <w:color w:val="FFFFFF"/>
+        </w:rPr>
+        <w:t>occur</w:t>
+      </w:r>
+      <w:proofErr w:type="spellEnd"/>
+      <w:r>
+        <w:rPr>
+          <w:rFonts w:ascii="Segoe UI" w:hAnsi="Segoe UI" w:cs="Segoe UI"/>
+          <w:color w:val="FFFFFF"/>
+        </w:rPr>
+        <w:t>.</w:t>
+      </w:r>
+    </w:p>
+    <w:p>
+      <w:pPr>
+        <w:pStyle w:val="stylesptnq46"/>
+        <w:shd w:val="clear" w:color="auto" w:fill="10162F"/>
+        <w:spacing w:before="0" w:beforeAutospacing="0" w:after="0"/>
+        <w:rPr>
+          <w:rFonts w:ascii="Segoe UI" w:hAnsi="Segoe UI" w:cs="Segoe UI"/>
+          <w:color w:val="FFFFFF"/>
+          <w:lang w:val="en-US"/>
+        </w:rPr>
+      </w:pPr>
+      <w:r>
+        <w:rPr>
+          <w:rFonts w:ascii="Segoe UI" w:hAnsi="Segoe UI" w:cs="Segoe UI"/>
+          <w:color w:val="FFFFFF"/>
+          <w:lang w:val="en-US"/>
+        </w:rPr>
+        <w:t>In this example, we stop looking for </w:t>
+      </w:r>
+      <w:r>
+        <w:rPr>
+          <w:rStyle w:val="HTML1"/>
+          <w:rFonts w:ascii="Ubuntu Mono" w:hAnsi="Ubuntu Mono"/>
+          <w:b/>
+          <w:bCs/>
+          <w:color w:val="4FE0B0"/>
+          <w:lang w:val="en-US"/>
+        </w:rPr>
+        <w:t>a</w:t>
+      </w:r>
+      <w:r>
+        <w:rPr>
+          <w:rFonts w:ascii="Segoe UI" w:hAnsi="Segoe UI" w:cs="Segoe UI"/>
+          <w:color w:val="FFFFFF"/>
+          <w:lang w:val="en-US"/>
+        </w:rPr>
+        <w:t> at the </w:t>
+      </w:r>
+      <w:proofErr w:type="gramStart"/>
+      <w:r>
+        <w:rPr>
+          <w:rStyle w:val="HTML1"/>
+          <w:rFonts w:ascii="Ubuntu Mono" w:hAnsi="Ubuntu Mono"/>
+          <w:b/>
+          <w:bCs/>
+          <w:color w:val="4FE0B0"/>
+          <w:lang w:val="en-US"/>
+        </w:rPr>
+        <w:t>main(</w:t>
+      </w:r>
+      <w:proofErr w:type="gramEnd"/>
+      <w:r>
+        <w:rPr>
+          <w:rStyle w:val="HTML1"/>
+          <w:rFonts w:ascii="Ubuntu Mono" w:hAnsi="Ubuntu Mono"/>
+          <w:b/>
+          <w:bCs/>
+          <w:color w:val="4FE0B0"/>
+          <w:lang w:val="en-US"/>
+        </w:rPr>
+        <w:t>)</w:t>
+      </w:r>
+      <w:r>
+        <w:rPr>
+          <w:rFonts w:ascii="Segoe UI" w:hAnsi="Segoe UI" w:cs="Segoe UI"/>
+          <w:color w:val="FFFFFF"/>
+          <w:lang w:val="en-US"/>
+        </w:rPr>
+        <w:t> scope because its defined there and we stop looking for </w:t>
+      </w:r>
+      <w:r>
+        <w:rPr>
+          <w:rStyle w:val="HTML1"/>
+          <w:rFonts w:ascii="Ubuntu Mono" w:hAnsi="Ubuntu Mono"/>
+          <w:b/>
+          <w:bCs/>
+          <w:color w:val="4FE0B0"/>
+          <w:lang w:val="en-US"/>
+        </w:rPr>
+        <w:t>f</w:t>
+      </w:r>
+      <w:r>
+        <w:rPr>
+          <w:rFonts w:ascii="Segoe UI" w:hAnsi="Segoe UI" w:cs="Segoe UI"/>
+          <w:color w:val="FFFFFF"/>
+          <w:lang w:val="en-US"/>
+        </w:rPr>
+        <w:t> at the global scope because </w:t>
+      </w:r>
+      <w:r>
+        <w:rPr>
+          <w:rStyle w:val="HTML1"/>
+          <w:rFonts w:ascii="Ubuntu Mono" w:hAnsi="Ubuntu Mono"/>
+          <w:b/>
+          <w:bCs/>
+          <w:color w:val="4FE0B0"/>
+          <w:lang w:val="en-US"/>
+        </w:rPr>
+        <w:t>f</w:t>
+      </w:r>
+      <w:r>
+        <w:rPr>
+          <w:rFonts w:ascii="Segoe UI" w:hAnsi="Segoe UI" w:cs="Segoe UI"/>
+          <w:color w:val="FFFFFF"/>
+          <w:lang w:val="en-US"/>
+        </w:rPr>
+        <w:t> is defined there.</w:t>
+      </w:r>
+    </w:p>
+    <w:p>
+      <w:pPr>
+        <w:pStyle w:val="stylesptnq46"/>
+        <w:shd w:val="clear" w:color="auto" w:fill="10162F"/>
+        <w:spacing w:before="0" w:beforeAutospacing="0"/>
+        <w:rPr>
+          <w:rFonts w:ascii="Segoe UI" w:hAnsi="Segoe UI" w:cs="Segoe UI"/>
+          <w:color w:val="FFFFFF"/>
+        </w:rPr>
+      </w:pPr>
+      <w:r>
+        <w:rPr>
+          <w:rFonts w:ascii="Segoe UI" w:hAnsi="Segoe UI" w:cs="Segoe UI"/>
+          <w:color w:val="FFFFFF"/>
+          <w:lang w:val="en-US"/>
+        </w:rPr>
+        <w:t xml:space="preserve">Great job learning about scope! </w:t>
+      </w:r>
+      <w:r>
+        <w:rPr>
+          <w:rFonts w:ascii="Segoe UI" w:hAnsi="Segoe UI" w:cs="Segoe UI"/>
+          <w:color w:val="FFFFFF"/>
+        </w:rPr>
+        <w:t xml:space="preserve">We </w:t>
+      </w:r>
+      <w:proofErr w:type="spellStart"/>
+      <w:r>
+        <w:rPr>
+          <w:rFonts w:ascii="Segoe UI" w:hAnsi="Segoe UI" w:cs="Segoe UI"/>
+          <w:color w:val="FFFFFF"/>
+        </w:rPr>
+        <w:t>learned</w:t>
+      </w:r>
+      <w:proofErr w:type="spellEnd"/>
+      <w:r>
+        <w:rPr>
+          <w:rFonts w:ascii="Segoe UI" w:hAnsi="Segoe UI" w:cs="Segoe UI"/>
+          <w:color w:val="FFFFFF"/>
+        </w:rPr>
+        <w:t>:</w:t>
+      </w:r>
+    </w:p>
+    <w:p>
+      <w:pPr>
+        <w:pStyle w:val="styleslimfncb"/>
+        <w:numPr>
+          <w:ilvl w:val="0"/>
+          <w:numId w:val="9"/>
+        </w:numPr>
+        <w:shd w:val="clear" w:color="auto" w:fill="10162F"/>
+        <w:rPr>
+          <w:rFonts w:ascii="Segoe UI" w:hAnsi="Segoe UI" w:cs="Segoe UI"/>
+          <w:color w:val="FFFFFF"/>
+        </w:rPr>
+      </w:pPr>
+      <w:r>
+        <w:rPr>
+          <w:rFonts w:ascii="Segoe UI" w:hAnsi="Segoe UI" w:cs="Segoe UI"/>
+          <w:color w:val="FFFFFF"/>
+        </w:rPr>
+        <w:t xml:space="preserve">What </w:t>
+      </w:r>
+      <w:proofErr w:type="spellStart"/>
+      <w:r>
+        <w:rPr>
+          <w:rFonts w:ascii="Segoe UI" w:hAnsi="Segoe UI" w:cs="Segoe UI"/>
+          <w:color w:val="FFFFFF"/>
+        </w:rPr>
+        <w:t>scope</w:t>
+      </w:r>
+      <w:proofErr w:type="spellEnd"/>
+      <w:r>
+        <w:rPr>
+          <w:rFonts w:ascii="Segoe UI" w:hAnsi="Segoe UI" w:cs="Segoe UI"/>
+          <w:color w:val="FFFFFF"/>
+        </w:rPr>
+        <w:t xml:space="preserve"> </w:t>
+      </w:r>
+      <w:proofErr w:type="spellStart"/>
+      <w:r>
+        <w:rPr>
+          <w:rFonts w:ascii="Segoe UI" w:hAnsi="Segoe UI" w:cs="Segoe UI"/>
+          <w:color w:val="FFFFFF"/>
+        </w:rPr>
+        <w:t>is</w:t>
+      </w:r>
+      <w:proofErr w:type="spellEnd"/>
+    </w:p>
+    <w:p>
+      <w:pPr>
+        <w:pStyle w:val="styleslimfncb"/>
+        <w:numPr>
+          <w:ilvl w:val="0"/>
+          <w:numId w:val="9"/>
+        </w:numPr>
+        <w:shd w:val="clear" w:color="auto" w:fill="10162F"/>
+        <w:rPr>
+          <w:rFonts w:ascii="Segoe UI" w:hAnsi="Segoe UI" w:cs="Segoe UI"/>
+          <w:color w:val="FFFFFF"/>
+          <w:lang w:val="en-US"/>
+        </w:rPr>
+      </w:pPr>
+      <w:r>
+        <w:rPr>
+          <w:rFonts w:ascii="Segoe UI" w:hAnsi="Segoe UI" w:cs="Segoe UI"/>
+          <w:color w:val="FFFFFF"/>
+          <w:lang w:val="en-US"/>
+        </w:rPr>
+        <w:t>Different types of scopes (local and global)</w:t>
+      </w:r>
+    </w:p>
+    <w:p>
+      <w:pPr>
+        <w:pStyle w:val="styleslimfncb"/>
+        <w:numPr>
+          <w:ilvl w:val="0"/>
+          <w:numId w:val="9"/>
+        </w:numPr>
+        <w:shd w:val="clear" w:color="auto" w:fill="10162F"/>
+        <w:rPr>
+          <w:rFonts w:ascii="Segoe UI" w:hAnsi="Segoe UI" w:cs="Segoe UI"/>
+          <w:color w:val="FFFFFF"/>
+          <w:lang w:val="en-US"/>
+        </w:rPr>
+      </w:pPr>
+      <w:r>
+        <w:rPr>
+          <w:rFonts w:ascii="Segoe UI" w:hAnsi="Segoe UI" w:cs="Segoe UI"/>
+          <w:color w:val="FFFFFF"/>
+          <w:lang w:val="en-US"/>
+        </w:rPr>
+        <w:t>Parent and child relationship between scopes</w:t>
+      </w:r>
+    </w:p>
+    <w:p>
+      <w:pPr>
+        <w:pStyle w:val="stylesptnq46"/>
+        <w:shd w:val="clear" w:color="auto" w:fill="10162F"/>
+        <w:spacing w:before="0" w:beforeAutospacing="0"/>
+        <w:rPr>
+          <w:rFonts w:ascii="Segoe UI" w:hAnsi="Segoe UI" w:cs="Segoe UI"/>
+          <w:color w:val="FFFFFF"/>
+          <w:lang w:val="en-US"/>
+        </w:rPr>
+      </w:pPr>
+      <w:r>
+        <w:rPr>
+          <w:rFonts w:ascii="Segoe UI" w:hAnsi="Segoe UI" w:cs="Segoe UI"/>
+          <w:color w:val="FFFFFF"/>
+          <w:lang w:val="en-US"/>
+        </w:rPr>
+        <w:t>Try and complete the code challenge to test your understanding.</w:t>
+      </w:r>
+    </w:p>
+    <w:p>
+      <w:pPr>
         <w:jc w:val="both"/>
         <w:rPr>
           <w:lang w:val="en-US"/>
@@ -3938,9 +6644,9 @@
 <file path=word/numbering.xml><?xml version="1.0" encoding="utf-8"?>
 <w:numbering xmlns:wpc="http://schemas.microsoft.com/office/word/2010/wordprocessingCanvas" xmlns:cx="http://schemas.microsoft.com/office/drawing/2014/chartex" xmlns:cx1="http://schemas.microsoft.com/office/drawing/2015/9/8/chartex" xmlns:cx2="http://schemas.microsoft.com/office/drawing/2015/10/21/chartex" xmlns:cx3="http://schemas.microsoft.com/office/drawing/2016/5/9/chartex" xmlns:cx4="http://schemas.microsoft.com/office/drawing/2016/5/10/chartex" xmlns:cx5="http://schemas.microsoft.com/office/drawing/2016/5/11/chartex" xmlns:cx6="http://schemas.microsoft.com/office/drawing/2016/5/12/chartex" xmlns:cx7="http://schemas.microsoft.com/office/drawing/2016/5/13/chartex" xmlns:cx8="http://schemas.microsoft.com/office/drawing/2016/5/14/chartex" xmlns:mc="http://schemas.openxmlformats.org/markup-compatibility/2006" xmlns:aink="http://schemas.microsoft.com/office/drawing/2016/ink" xmlns:am3d="http://schemas.microsoft.com/office/drawing/2017/model3d" xmlns:o="urn:schemas-microsoft-com:office:office" xmlns:oel="http://schemas.microsoft.com/office/2019/extlst" xmlns:r="http://schemas.openxmlformats.org/officeDocument/2006/relationships" xmlns:m="http://schemas.openxmlformats.org/officeDocument/2006/math" xmlns:v="urn:schemas-microsoft-com:vml" xmlns:wp14="http://schemas.microsoft.com/office/word/2010/wordprocessingDrawing" xmlns:wp="http://schemas.openxmlformats.org/drawingml/2006/wordprocessingDrawing" xmlns:w10="urn:schemas-microsoft-com:office:word" xmlns:w="http://schemas.openxmlformats.org/wordprocessingml/2006/main" xmlns:w14="http://schemas.microsoft.com/office/word/2010/wordml" xmlns:w15="http://schemas.microsoft.com/office/word/2012/wordml" xmlns:w16cex="http://schemas.microsoft.com/office/word/2018/wordml/cex" xmlns:w16cid="http://schemas.microsoft.com/office/word/2016/wordml/cid" xmlns:w16="http://schemas.microsoft.com/office/word/2018/wordml" xmlns:w16sdtdh="http://schemas.microsoft.com/office/word/2020/wordml/sdtdatahash" xmlns:w16se="http://schemas.microsoft.com/office/word/2015/wordml/symex" xmlns:wpg="http://schemas.microsoft.com/office/word/2010/wordprocessingGroup" xmlns:wpi="http://schemas.microsoft.com/office/word/2010/wordprocessingInk" xmlns:wne="http://schemas.microsoft.com/office/word/2006/wordml" xmlns:wps="http://schemas.microsoft.com/office/word/2010/wordprocessingShape" mc:Ignorable="w14 w15 w16se w16cid w16 w16cex w16sdtdh wp14">
   <w:abstractNum w:abstractNumId="0" w15:restartNumberingAfterBreak="0">
-    <w:nsid w:val="22AD6F38"/>
+    <w:nsid w:val="0C857263"/>
     <w:multiLevelType w:val="multilevel"/>
-    <w:tmpl w:val="EB70D134"/>
+    <w:tmpl w:val="3496CFEE"/>
     <w:lvl w:ilvl="0">
       <w:start w:val="1"/>
       <w:numFmt w:val="bullet"/>
@@ -4087,9 +6793,9 @@
     </w:lvl>
   </w:abstractNum>
   <w:abstractNum w:abstractNumId="1" w15:restartNumberingAfterBreak="0">
-    <w:nsid w:val="34ED38AD"/>
+    <w:nsid w:val="17512BF2"/>
     <w:multiLevelType w:val="multilevel"/>
-    <w:tmpl w:val="F6E6701C"/>
+    <w:tmpl w:val="3B861408"/>
     <w:lvl w:ilvl="0">
       <w:start w:val="1"/>
       <w:numFmt w:val="bullet"/>
@@ -4236,9 +6942,122 @@
     </w:lvl>
   </w:abstractNum>
   <w:abstractNum w:abstractNumId="2" w15:restartNumberingAfterBreak="0">
-    <w:nsid w:val="68F72336"/>
+    <w:nsid w:val="1B443338"/>
     <w:multiLevelType w:val="multilevel"/>
-    <w:tmpl w:val="332A201C"/>
+    <w:tmpl w:val="4D8456CC"/>
+    <w:lvl w:ilvl="0">
+      <w:start w:val="1"/>
+      <w:numFmt w:val="decimal"/>
+      <w:lvlText w:val="%1."/>
+      <w:lvlJc w:val="left"/>
+      <w:pPr>
+        <w:tabs>
+          <w:tab w:val="num" w:pos="720"/>
+        </w:tabs>
+        <w:ind w:left="720" w:hanging="360"/>
+      </w:pPr>
+    </w:lvl>
+    <w:lvl w:ilvl="1" w:tentative="1">
+      <w:start w:val="1"/>
+      <w:numFmt w:val="decimal"/>
+      <w:lvlText w:val="%2."/>
+      <w:lvlJc w:val="left"/>
+      <w:pPr>
+        <w:tabs>
+          <w:tab w:val="num" w:pos="1440"/>
+        </w:tabs>
+        <w:ind w:left="1440" w:hanging="360"/>
+      </w:pPr>
+    </w:lvl>
+    <w:lvl w:ilvl="2" w:tentative="1">
+      <w:start w:val="1"/>
+      <w:numFmt w:val="decimal"/>
+      <w:lvlText w:val="%3."/>
+      <w:lvlJc w:val="left"/>
+      <w:pPr>
+        <w:tabs>
+          <w:tab w:val="num" w:pos="2160"/>
+        </w:tabs>
+        <w:ind w:left="2160" w:hanging="360"/>
+      </w:pPr>
+    </w:lvl>
+    <w:lvl w:ilvl="3" w:tentative="1">
+      <w:start w:val="1"/>
+      <w:numFmt w:val="decimal"/>
+      <w:lvlText w:val="%4."/>
+      <w:lvlJc w:val="left"/>
+      <w:pPr>
+        <w:tabs>
+          <w:tab w:val="num" w:pos="2880"/>
+        </w:tabs>
+        <w:ind w:left="2880" w:hanging="360"/>
+      </w:pPr>
+    </w:lvl>
+    <w:lvl w:ilvl="4" w:tentative="1">
+      <w:start w:val="1"/>
+      <w:numFmt w:val="decimal"/>
+      <w:lvlText w:val="%5."/>
+      <w:lvlJc w:val="left"/>
+      <w:pPr>
+        <w:tabs>
+          <w:tab w:val="num" w:pos="3600"/>
+        </w:tabs>
+        <w:ind w:left="3600" w:hanging="360"/>
+      </w:pPr>
+    </w:lvl>
+    <w:lvl w:ilvl="5" w:tentative="1">
+      <w:start w:val="1"/>
+      <w:numFmt w:val="decimal"/>
+      <w:lvlText w:val="%6."/>
+      <w:lvlJc w:val="left"/>
+      <w:pPr>
+        <w:tabs>
+          <w:tab w:val="num" w:pos="4320"/>
+        </w:tabs>
+        <w:ind w:left="4320" w:hanging="360"/>
+      </w:pPr>
+    </w:lvl>
+    <w:lvl w:ilvl="6" w:tentative="1">
+      <w:start w:val="1"/>
+      <w:numFmt w:val="decimal"/>
+      <w:lvlText w:val="%7."/>
+      <w:lvlJc w:val="left"/>
+      <w:pPr>
+        <w:tabs>
+          <w:tab w:val="num" w:pos="5040"/>
+        </w:tabs>
+        <w:ind w:left="5040" w:hanging="360"/>
+      </w:pPr>
+    </w:lvl>
+    <w:lvl w:ilvl="7" w:tentative="1">
+      <w:start w:val="1"/>
+      <w:numFmt w:val="decimal"/>
+      <w:lvlText w:val="%8."/>
+      <w:lvlJc w:val="left"/>
+      <w:pPr>
+        <w:tabs>
+          <w:tab w:val="num" w:pos="5760"/>
+        </w:tabs>
+        <w:ind w:left="5760" w:hanging="360"/>
+      </w:pPr>
+    </w:lvl>
+    <w:lvl w:ilvl="8" w:tentative="1">
+      <w:start w:val="1"/>
+      <w:numFmt w:val="decimal"/>
+      <w:lvlText w:val="%9."/>
+      <w:lvlJc w:val="left"/>
+      <w:pPr>
+        <w:tabs>
+          <w:tab w:val="num" w:pos="6480"/>
+        </w:tabs>
+        <w:ind w:left="6480" w:hanging="360"/>
+      </w:pPr>
+    </w:lvl>
+  </w:abstractNum>
+  <w:abstractNum w:abstractNumId="3" w15:restartNumberingAfterBreak="0">
+    <w:nsid w:val="22AD6F38"/>
+    <w:multiLevelType w:val="multilevel"/>
+    <w:tmpl w:val="EB70D134"/>
     <w:lvl w:ilvl="0">
       <w:start w:val="1"/>
       <w:numFmt w:val="bullet"/>
@@ -4384,10 +7203,10 @@
       </w:rPr>
     </w:lvl>
   </w:abstractNum>
-  <w:abstractNum w:abstractNumId="3" w15:restartNumberingAfterBreak="0">
-    <w:nsid w:val="7D364800"/>
+  <w:abstractNum w:abstractNumId="4" w15:restartNumberingAfterBreak="0">
+    <w:nsid w:val="34ED38AD"/>
     <w:multiLevelType w:val="multilevel"/>
-    <w:tmpl w:val="D0DC1338"/>
+    <w:tmpl w:val="F6E6701C"/>
     <w:lvl w:ilvl="0">
       <w:start w:val="1"/>
       <w:numFmt w:val="bullet"/>
@@ -4533,17 +7352,628 @@
       </w:rPr>
     </w:lvl>
   </w:abstractNum>
+  <w:abstractNum w:abstractNumId="5" w15:restartNumberingAfterBreak="0">
+    <w:nsid w:val="52281D8C"/>
+    <w:multiLevelType w:val="multilevel"/>
+    <w:tmpl w:val="6A76A56C"/>
+    <w:lvl w:ilvl="0">
+      <w:start w:val="1"/>
+      <w:numFmt w:val="bullet"/>
+      <w:lvlText w:val=""/>
+      <w:lvlJc w:val="left"/>
+      <w:pPr>
+        <w:tabs>
+          <w:tab w:val="num" w:pos="720"/>
+        </w:tabs>
+        <w:ind w:left="720" w:hanging="360"/>
+      </w:pPr>
+      <w:rPr>
+        <w:rFonts w:ascii="Symbol" w:hAnsi="Symbol" w:hint="default"/>
+        <w:sz w:val="20"/>
+      </w:rPr>
+    </w:lvl>
+    <w:lvl w:ilvl="1" w:tentative="1">
+      <w:start w:val="1"/>
+      <w:numFmt w:val="bullet"/>
+      <w:lvlText w:val="o"/>
+      <w:lvlJc w:val="left"/>
+      <w:pPr>
+        <w:tabs>
+          <w:tab w:val="num" w:pos="1440"/>
+        </w:tabs>
+        <w:ind w:left="1440" w:hanging="360"/>
+      </w:pPr>
+      <w:rPr>
+        <w:rFonts w:ascii="Courier New" w:hAnsi="Courier New" w:hint="default"/>
+        <w:sz w:val="20"/>
+      </w:rPr>
+    </w:lvl>
+    <w:lvl w:ilvl="2" w:tentative="1">
+      <w:start w:val="1"/>
+      <w:numFmt w:val="bullet"/>
+      <w:lvlText w:val=""/>
+      <w:lvlJc w:val="left"/>
+      <w:pPr>
+        <w:tabs>
+          <w:tab w:val="num" w:pos="2160"/>
+        </w:tabs>
+        <w:ind w:left="2160" w:hanging="360"/>
+      </w:pPr>
+      <w:rPr>
+        <w:rFonts w:ascii="Wingdings" w:hAnsi="Wingdings" w:hint="default"/>
+        <w:sz w:val="20"/>
+      </w:rPr>
+    </w:lvl>
+    <w:lvl w:ilvl="3" w:tentative="1">
+      <w:start w:val="1"/>
+      <w:numFmt w:val="bullet"/>
+      <w:lvlText w:val=""/>
+      <w:lvlJc w:val="left"/>
+      <w:pPr>
+        <w:tabs>
+          <w:tab w:val="num" w:pos="2880"/>
+        </w:tabs>
+        <w:ind w:left="2880" w:hanging="360"/>
+      </w:pPr>
+      <w:rPr>
+        <w:rFonts w:ascii="Wingdings" w:hAnsi="Wingdings" w:hint="default"/>
+        <w:sz w:val="20"/>
+      </w:rPr>
+    </w:lvl>
+    <w:lvl w:ilvl="4" w:tentative="1">
+      <w:start w:val="1"/>
+      <w:numFmt w:val="bullet"/>
+      <w:lvlText w:val=""/>
+      <w:lvlJc w:val="left"/>
+      <w:pPr>
+        <w:tabs>
+          <w:tab w:val="num" w:pos="3600"/>
+        </w:tabs>
+        <w:ind w:left="3600" w:hanging="360"/>
+      </w:pPr>
+      <w:rPr>
+        <w:rFonts w:ascii="Wingdings" w:hAnsi="Wingdings" w:hint="default"/>
+        <w:sz w:val="20"/>
+      </w:rPr>
+    </w:lvl>
+    <w:lvl w:ilvl="5" w:tentative="1">
+      <w:start w:val="1"/>
+      <w:numFmt w:val="bullet"/>
+      <w:lvlText w:val=""/>
+      <w:lvlJc w:val="left"/>
+      <w:pPr>
+        <w:tabs>
+          <w:tab w:val="num" w:pos="4320"/>
+        </w:tabs>
+        <w:ind w:left="4320" w:hanging="360"/>
+      </w:pPr>
+      <w:rPr>
+        <w:rFonts w:ascii="Wingdings" w:hAnsi="Wingdings" w:hint="default"/>
+        <w:sz w:val="20"/>
+      </w:rPr>
+    </w:lvl>
+    <w:lvl w:ilvl="6" w:tentative="1">
+      <w:start w:val="1"/>
+      <w:numFmt w:val="bullet"/>
+      <w:lvlText w:val=""/>
+      <w:lvlJc w:val="left"/>
+      <w:pPr>
+        <w:tabs>
+          <w:tab w:val="num" w:pos="5040"/>
+        </w:tabs>
+        <w:ind w:left="5040" w:hanging="360"/>
+      </w:pPr>
+      <w:rPr>
+        <w:rFonts w:ascii="Wingdings" w:hAnsi="Wingdings" w:hint="default"/>
+        <w:sz w:val="20"/>
+      </w:rPr>
+    </w:lvl>
+    <w:lvl w:ilvl="7" w:tentative="1">
+      <w:start w:val="1"/>
+      <w:numFmt w:val="bullet"/>
+      <w:lvlText w:val=""/>
+      <w:lvlJc w:val="left"/>
+      <w:pPr>
+        <w:tabs>
+          <w:tab w:val="num" w:pos="5760"/>
+        </w:tabs>
+        <w:ind w:left="5760" w:hanging="360"/>
+      </w:pPr>
+      <w:rPr>
+        <w:rFonts w:ascii="Wingdings" w:hAnsi="Wingdings" w:hint="default"/>
+        <w:sz w:val="20"/>
+      </w:rPr>
+    </w:lvl>
+    <w:lvl w:ilvl="8" w:tentative="1">
+      <w:start w:val="1"/>
+      <w:numFmt w:val="bullet"/>
+      <w:lvlText w:val=""/>
+      <w:lvlJc w:val="left"/>
+      <w:pPr>
+        <w:tabs>
+          <w:tab w:val="num" w:pos="6480"/>
+        </w:tabs>
+        <w:ind w:left="6480" w:hanging="360"/>
+      </w:pPr>
+      <w:rPr>
+        <w:rFonts w:ascii="Wingdings" w:hAnsi="Wingdings" w:hint="default"/>
+        <w:sz w:val="20"/>
+      </w:rPr>
+    </w:lvl>
+  </w:abstractNum>
+  <w:abstractNum w:abstractNumId="6" w15:restartNumberingAfterBreak="0">
+    <w:nsid w:val="61217FF2"/>
+    <w:multiLevelType w:val="multilevel"/>
+    <w:tmpl w:val="87A68DE8"/>
+    <w:lvl w:ilvl="0">
+      <w:start w:val="1"/>
+      <w:numFmt w:val="bullet"/>
+      <w:lvlText w:val=""/>
+      <w:lvlJc w:val="left"/>
+      <w:pPr>
+        <w:tabs>
+          <w:tab w:val="num" w:pos="720"/>
+        </w:tabs>
+        <w:ind w:left="720" w:hanging="360"/>
+      </w:pPr>
+      <w:rPr>
+        <w:rFonts w:ascii="Symbol" w:hAnsi="Symbol" w:hint="default"/>
+        <w:sz w:val="20"/>
+      </w:rPr>
+    </w:lvl>
+    <w:lvl w:ilvl="1" w:tentative="1">
+      <w:start w:val="1"/>
+      <w:numFmt w:val="bullet"/>
+      <w:lvlText w:val="o"/>
+      <w:lvlJc w:val="left"/>
+      <w:pPr>
+        <w:tabs>
+          <w:tab w:val="num" w:pos="1440"/>
+        </w:tabs>
+        <w:ind w:left="1440" w:hanging="360"/>
+      </w:pPr>
+      <w:rPr>
+        <w:rFonts w:ascii="Courier New" w:hAnsi="Courier New" w:hint="default"/>
+        <w:sz w:val="20"/>
+      </w:rPr>
+    </w:lvl>
+    <w:lvl w:ilvl="2" w:tentative="1">
+      <w:start w:val="1"/>
+      <w:numFmt w:val="bullet"/>
+      <w:lvlText w:val=""/>
+      <w:lvlJc w:val="left"/>
+      <w:pPr>
+        <w:tabs>
+          <w:tab w:val="num" w:pos="2160"/>
+        </w:tabs>
+        <w:ind w:left="2160" w:hanging="360"/>
+      </w:pPr>
+      <w:rPr>
+        <w:rFonts w:ascii="Wingdings" w:hAnsi="Wingdings" w:hint="default"/>
+        <w:sz w:val="20"/>
+      </w:rPr>
+    </w:lvl>
+    <w:lvl w:ilvl="3" w:tentative="1">
+      <w:start w:val="1"/>
+      <w:numFmt w:val="bullet"/>
+      <w:lvlText w:val=""/>
+      <w:lvlJc w:val="left"/>
+      <w:pPr>
+        <w:tabs>
+          <w:tab w:val="num" w:pos="2880"/>
+        </w:tabs>
+        <w:ind w:left="2880" w:hanging="360"/>
+      </w:pPr>
+      <w:rPr>
+        <w:rFonts w:ascii="Wingdings" w:hAnsi="Wingdings" w:hint="default"/>
+        <w:sz w:val="20"/>
+      </w:rPr>
+    </w:lvl>
+    <w:lvl w:ilvl="4" w:tentative="1">
+      <w:start w:val="1"/>
+      <w:numFmt w:val="bullet"/>
+      <w:lvlText w:val=""/>
+      <w:lvlJc w:val="left"/>
+      <w:pPr>
+        <w:tabs>
+          <w:tab w:val="num" w:pos="3600"/>
+        </w:tabs>
+        <w:ind w:left="3600" w:hanging="360"/>
+      </w:pPr>
+      <w:rPr>
+        <w:rFonts w:ascii="Wingdings" w:hAnsi="Wingdings" w:hint="default"/>
+        <w:sz w:val="20"/>
+      </w:rPr>
+    </w:lvl>
+    <w:lvl w:ilvl="5" w:tentative="1">
+      <w:start w:val="1"/>
+      <w:numFmt w:val="bullet"/>
+      <w:lvlText w:val=""/>
+      <w:lvlJc w:val="left"/>
+      <w:pPr>
+        <w:tabs>
+          <w:tab w:val="num" w:pos="4320"/>
+        </w:tabs>
+        <w:ind w:left="4320" w:hanging="360"/>
+      </w:pPr>
+      <w:rPr>
+        <w:rFonts w:ascii="Wingdings" w:hAnsi="Wingdings" w:hint="default"/>
+        <w:sz w:val="20"/>
+      </w:rPr>
+    </w:lvl>
+    <w:lvl w:ilvl="6" w:tentative="1">
+      <w:start w:val="1"/>
+      <w:numFmt w:val="bullet"/>
+      <w:lvlText w:val=""/>
+      <w:lvlJc w:val="left"/>
+      <w:pPr>
+        <w:tabs>
+          <w:tab w:val="num" w:pos="5040"/>
+        </w:tabs>
+        <w:ind w:left="5040" w:hanging="360"/>
+      </w:pPr>
+      <w:rPr>
+        <w:rFonts w:ascii="Wingdings" w:hAnsi="Wingdings" w:hint="default"/>
+        <w:sz w:val="20"/>
+      </w:rPr>
+    </w:lvl>
+    <w:lvl w:ilvl="7" w:tentative="1">
+      <w:start w:val="1"/>
+      <w:numFmt w:val="bullet"/>
+      <w:lvlText w:val=""/>
+      <w:lvlJc w:val="left"/>
+      <w:pPr>
+        <w:tabs>
+          <w:tab w:val="num" w:pos="5760"/>
+        </w:tabs>
+        <w:ind w:left="5760" w:hanging="360"/>
+      </w:pPr>
+      <w:rPr>
+        <w:rFonts w:ascii="Wingdings" w:hAnsi="Wingdings" w:hint="default"/>
+        <w:sz w:val="20"/>
+      </w:rPr>
+    </w:lvl>
+    <w:lvl w:ilvl="8" w:tentative="1">
+      <w:start w:val="1"/>
+      <w:numFmt w:val="bullet"/>
+      <w:lvlText w:val=""/>
+      <w:lvlJc w:val="left"/>
+      <w:pPr>
+        <w:tabs>
+          <w:tab w:val="num" w:pos="6480"/>
+        </w:tabs>
+        <w:ind w:left="6480" w:hanging="360"/>
+      </w:pPr>
+      <w:rPr>
+        <w:rFonts w:ascii="Wingdings" w:hAnsi="Wingdings" w:hint="default"/>
+        <w:sz w:val="20"/>
+      </w:rPr>
+    </w:lvl>
+  </w:abstractNum>
+  <w:abstractNum w:abstractNumId="7" w15:restartNumberingAfterBreak="0">
+    <w:nsid w:val="68F72336"/>
+    <w:multiLevelType w:val="multilevel"/>
+    <w:tmpl w:val="332A201C"/>
+    <w:lvl w:ilvl="0">
+      <w:start w:val="1"/>
+      <w:numFmt w:val="bullet"/>
+      <w:lvlText w:val=""/>
+      <w:lvlJc w:val="left"/>
+      <w:pPr>
+        <w:tabs>
+          <w:tab w:val="num" w:pos="720"/>
+        </w:tabs>
+        <w:ind w:left="720" w:hanging="360"/>
+      </w:pPr>
+      <w:rPr>
+        <w:rFonts w:ascii="Symbol" w:hAnsi="Symbol" w:hint="default"/>
+        <w:sz w:val="20"/>
+      </w:rPr>
+    </w:lvl>
+    <w:lvl w:ilvl="1" w:tentative="1">
+      <w:start w:val="1"/>
+      <w:numFmt w:val="bullet"/>
+      <w:lvlText w:val="o"/>
+      <w:lvlJc w:val="left"/>
+      <w:pPr>
+        <w:tabs>
+          <w:tab w:val="num" w:pos="1440"/>
+        </w:tabs>
+        <w:ind w:left="1440" w:hanging="360"/>
+      </w:pPr>
+      <w:rPr>
+        <w:rFonts w:ascii="Courier New" w:hAnsi="Courier New" w:hint="default"/>
+        <w:sz w:val="20"/>
+      </w:rPr>
+    </w:lvl>
+    <w:lvl w:ilvl="2" w:tentative="1">
+      <w:start w:val="1"/>
+      <w:numFmt w:val="bullet"/>
+      <w:lvlText w:val=""/>
+      <w:lvlJc w:val="left"/>
+      <w:pPr>
+        <w:tabs>
+          <w:tab w:val="num" w:pos="2160"/>
+        </w:tabs>
+        <w:ind w:left="2160" w:hanging="360"/>
+      </w:pPr>
+      <w:rPr>
+        <w:rFonts w:ascii="Wingdings" w:hAnsi="Wingdings" w:hint="default"/>
+        <w:sz w:val="20"/>
+      </w:rPr>
+    </w:lvl>
+    <w:lvl w:ilvl="3" w:tentative="1">
+      <w:start w:val="1"/>
+      <w:numFmt w:val="bullet"/>
+      <w:lvlText w:val=""/>
+      <w:lvlJc w:val="left"/>
+      <w:pPr>
+        <w:tabs>
+          <w:tab w:val="num" w:pos="2880"/>
+        </w:tabs>
+        <w:ind w:left="2880" w:hanging="360"/>
+      </w:pPr>
+      <w:rPr>
+        <w:rFonts w:ascii="Wingdings" w:hAnsi="Wingdings" w:hint="default"/>
+        <w:sz w:val="20"/>
+      </w:rPr>
+    </w:lvl>
+    <w:lvl w:ilvl="4" w:tentative="1">
+      <w:start w:val="1"/>
+      <w:numFmt w:val="bullet"/>
+      <w:lvlText w:val=""/>
+      <w:lvlJc w:val="left"/>
+      <w:pPr>
+        <w:tabs>
+          <w:tab w:val="num" w:pos="3600"/>
+        </w:tabs>
+        <w:ind w:left="3600" w:hanging="360"/>
+      </w:pPr>
+      <w:rPr>
+        <w:rFonts w:ascii="Wingdings" w:hAnsi="Wingdings" w:hint="default"/>
+        <w:sz w:val="20"/>
+      </w:rPr>
+    </w:lvl>
+    <w:lvl w:ilvl="5" w:tentative="1">
+      <w:start w:val="1"/>
+      <w:numFmt w:val="bullet"/>
+      <w:lvlText w:val=""/>
+      <w:lvlJc w:val="left"/>
+      <w:pPr>
+        <w:tabs>
+          <w:tab w:val="num" w:pos="4320"/>
+        </w:tabs>
+        <w:ind w:left="4320" w:hanging="360"/>
+      </w:pPr>
+      <w:rPr>
+        <w:rFonts w:ascii="Wingdings" w:hAnsi="Wingdings" w:hint="default"/>
+        <w:sz w:val="20"/>
+      </w:rPr>
+    </w:lvl>
+    <w:lvl w:ilvl="6" w:tentative="1">
+      <w:start w:val="1"/>
+      <w:numFmt w:val="bullet"/>
+      <w:lvlText w:val=""/>
+      <w:lvlJc w:val="left"/>
+      <w:pPr>
+        <w:tabs>
+          <w:tab w:val="num" w:pos="5040"/>
+        </w:tabs>
+        <w:ind w:left="5040" w:hanging="360"/>
+      </w:pPr>
+      <w:rPr>
+        <w:rFonts w:ascii="Wingdings" w:hAnsi="Wingdings" w:hint="default"/>
+        <w:sz w:val="20"/>
+      </w:rPr>
+    </w:lvl>
+    <w:lvl w:ilvl="7" w:tentative="1">
+      <w:start w:val="1"/>
+      <w:numFmt w:val="bullet"/>
+      <w:lvlText w:val=""/>
+      <w:lvlJc w:val="left"/>
+      <w:pPr>
+        <w:tabs>
+          <w:tab w:val="num" w:pos="5760"/>
+        </w:tabs>
+        <w:ind w:left="5760" w:hanging="360"/>
+      </w:pPr>
+      <w:rPr>
+        <w:rFonts w:ascii="Wingdings" w:hAnsi="Wingdings" w:hint="default"/>
+        <w:sz w:val="20"/>
+      </w:rPr>
+    </w:lvl>
+    <w:lvl w:ilvl="8" w:tentative="1">
+      <w:start w:val="1"/>
+      <w:numFmt w:val="bullet"/>
+      <w:lvlText w:val=""/>
+      <w:lvlJc w:val="left"/>
+      <w:pPr>
+        <w:tabs>
+          <w:tab w:val="num" w:pos="6480"/>
+        </w:tabs>
+        <w:ind w:left="6480" w:hanging="360"/>
+      </w:pPr>
+      <w:rPr>
+        <w:rFonts w:ascii="Wingdings" w:hAnsi="Wingdings" w:hint="default"/>
+        <w:sz w:val="20"/>
+      </w:rPr>
+    </w:lvl>
+  </w:abstractNum>
+  <w:abstractNum w:abstractNumId="8" w15:restartNumberingAfterBreak="0">
+    <w:nsid w:val="7D364800"/>
+    <w:multiLevelType w:val="multilevel"/>
+    <w:tmpl w:val="D0DC1338"/>
+    <w:lvl w:ilvl="0">
+      <w:start w:val="1"/>
+      <w:numFmt w:val="bullet"/>
+      <w:lvlText w:val=""/>
+      <w:lvlJc w:val="left"/>
+      <w:pPr>
+        <w:tabs>
+          <w:tab w:val="num" w:pos="720"/>
+        </w:tabs>
+        <w:ind w:left="720" w:hanging="360"/>
+      </w:pPr>
+      <w:rPr>
+        <w:rFonts w:ascii="Symbol" w:hAnsi="Symbol" w:hint="default"/>
+        <w:sz w:val="20"/>
+      </w:rPr>
+    </w:lvl>
+    <w:lvl w:ilvl="1" w:tentative="1">
+      <w:start w:val="1"/>
+      <w:numFmt w:val="bullet"/>
+      <w:lvlText w:val="o"/>
+      <w:lvlJc w:val="left"/>
+      <w:pPr>
+        <w:tabs>
+          <w:tab w:val="num" w:pos="1440"/>
+        </w:tabs>
+        <w:ind w:left="1440" w:hanging="360"/>
+      </w:pPr>
+      <w:rPr>
+        <w:rFonts w:ascii="Courier New" w:hAnsi="Courier New" w:hint="default"/>
+        <w:sz w:val="20"/>
+      </w:rPr>
+    </w:lvl>
+    <w:lvl w:ilvl="2" w:tentative="1">
+      <w:start w:val="1"/>
+      <w:numFmt w:val="bullet"/>
+      <w:lvlText w:val=""/>
+      <w:lvlJc w:val="left"/>
+      <w:pPr>
+        <w:tabs>
+          <w:tab w:val="num" w:pos="2160"/>
+        </w:tabs>
+        <w:ind w:left="2160" w:hanging="360"/>
+      </w:pPr>
+      <w:rPr>
+        <w:rFonts w:ascii="Wingdings" w:hAnsi="Wingdings" w:hint="default"/>
+        <w:sz w:val="20"/>
+      </w:rPr>
+    </w:lvl>
+    <w:lvl w:ilvl="3" w:tentative="1">
+      <w:start w:val="1"/>
+      <w:numFmt w:val="bullet"/>
+      <w:lvlText w:val=""/>
+      <w:lvlJc w:val="left"/>
+      <w:pPr>
+        <w:tabs>
+          <w:tab w:val="num" w:pos="2880"/>
+        </w:tabs>
+        <w:ind w:left="2880" w:hanging="360"/>
+      </w:pPr>
+      <w:rPr>
+        <w:rFonts w:ascii="Wingdings" w:hAnsi="Wingdings" w:hint="default"/>
+        <w:sz w:val="20"/>
+      </w:rPr>
+    </w:lvl>
+    <w:lvl w:ilvl="4" w:tentative="1">
+      <w:start w:val="1"/>
+      <w:numFmt w:val="bullet"/>
+      <w:lvlText w:val=""/>
+      <w:lvlJc w:val="left"/>
+      <w:pPr>
+        <w:tabs>
+          <w:tab w:val="num" w:pos="3600"/>
+        </w:tabs>
+        <w:ind w:left="3600" w:hanging="360"/>
+      </w:pPr>
+      <w:rPr>
+        <w:rFonts w:ascii="Wingdings" w:hAnsi="Wingdings" w:hint="default"/>
+        <w:sz w:val="20"/>
+      </w:rPr>
+    </w:lvl>
+    <w:lvl w:ilvl="5" w:tentative="1">
+      <w:start w:val="1"/>
+      <w:numFmt w:val="bullet"/>
+      <w:lvlText w:val=""/>
+      <w:lvlJc w:val="left"/>
+      <w:pPr>
+        <w:tabs>
+          <w:tab w:val="num" w:pos="4320"/>
+        </w:tabs>
+        <w:ind w:left="4320" w:hanging="360"/>
+      </w:pPr>
+      <w:rPr>
+        <w:rFonts w:ascii="Wingdings" w:hAnsi="Wingdings" w:hint="default"/>
+        <w:sz w:val="20"/>
+      </w:rPr>
+    </w:lvl>
+    <w:lvl w:ilvl="6" w:tentative="1">
+      <w:start w:val="1"/>
+      <w:numFmt w:val="bullet"/>
+      <w:lvlText w:val=""/>
+      <w:lvlJc w:val="left"/>
+      <w:pPr>
+        <w:tabs>
+          <w:tab w:val="num" w:pos="5040"/>
+        </w:tabs>
+        <w:ind w:left="5040" w:hanging="360"/>
+      </w:pPr>
+      <w:rPr>
+        <w:rFonts w:ascii="Wingdings" w:hAnsi="Wingdings" w:hint="default"/>
+        <w:sz w:val="20"/>
+      </w:rPr>
+    </w:lvl>
+    <w:lvl w:ilvl="7" w:tentative="1">
+      <w:start w:val="1"/>
+      <w:numFmt w:val="bullet"/>
+      <w:lvlText w:val=""/>
+      <w:lvlJc w:val="left"/>
+      <w:pPr>
+        <w:tabs>
+          <w:tab w:val="num" w:pos="5760"/>
+        </w:tabs>
+        <w:ind w:left="5760" w:hanging="360"/>
+      </w:pPr>
+      <w:rPr>
+        <w:rFonts w:ascii="Wingdings" w:hAnsi="Wingdings" w:hint="default"/>
+        <w:sz w:val="20"/>
+      </w:rPr>
+    </w:lvl>
+    <w:lvl w:ilvl="8" w:tentative="1">
+      <w:start w:val="1"/>
+      <w:numFmt w:val="bullet"/>
+      <w:lvlText w:val=""/>
+      <w:lvlJc w:val="left"/>
+      <w:pPr>
+        <w:tabs>
+          <w:tab w:val="num" w:pos="6480"/>
+        </w:tabs>
+        <w:ind w:left="6480" w:hanging="360"/>
+      </w:pPr>
+      <w:rPr>
+        <w:rFonts w:ascii="Wingdings" w:hAnsi="Wingdings" w:hint="default"/>
+        <w:sz w:val="20"/>
+      </w:rPr>
+    </w:lvl>
+  </w:abstractNum>
   <w:num w:numId="1" w16cid:durableId="484444001">
+    <w:abstractNumId w:val="7"/>
+  </w:num>
+  <w:num w:numId="2" w16cid:durableId="707603270">
+    <w:abstractNumId w:val="4"/>
+  </w:num>
+  <w:num w:numId="3" w16cid:durableId="551187383">
+    <w:abstractNumId w:val="3"/>
+  </w:num>
+  <w:num w:numId="4" w16cid:durableId="1502310491">
+    <w:abstractNumId w:val="8"/>
+  </w:num>
+  <w:num w:numId="5" w16cid:durableId="1085228036">
+    <w:abstractNumId w:val="6"/>
+  </w:num>
+  <w:num w:numId="6" w16cid:durableId="1519345839">
+    <w:abstractNumId w:val="1"/>
+  </w:num>
+  <w:num w:numId="7" w16cid:durableId="971638761">
+    <w:abstractNumId w:val="0"/>
+  </w:num>
+  <w:num w:numId="8" w16cid:durableId="832573465">
     <w:abstractNumId w:val="2"/>
   </w:num>
-  <w:num w:numId="2" w16cid:durableId="707603270">
-    <w:abstractNumId w:val="1"/>
-  </w:num>
-  <w:num w:numId="3" w16cid:durableId="551187383">
-    <w:abstractNumId w:val="0"/>
-  </w:num>
-  <w:num w:numId="4" w16cid:durableId="1502310491">
-    <w:abstractNumId w:val="3"/>
+  <w:num w:numId="9" w16cid:durableId="1204094775">
+    <w:abstractNumId w:val="5"/>
   </w:num>
 </w:numbering>
 </file>

</xml_diff>